<commit_message>
Add check buttons. Add in protocol
</commit_message>
<xml_diff>
--- a/docs/PROTOCOL_DESCRIPTION.docx
+++ b/docs/PROTOCOL_DESCRIPTION.docx
@@ -2291,9 +2291,6 @@
     <w:p>
       <w:pPr>
         <w:pStyle w:val="Responsestyle"/>
-        <w:rPr>
-          <w:lang w:val="ru-RU"/>
-        </w:rPr>
       </w:pPr>
       <w:r>
         <w:t>“</w:t>
@@ -2342,17 +2339,11 @@
     <w:p>
       <w:pPr>
         <w:pStyle w:val="Responsestyle"/>
-        <w:rPr>
-          <w:lang w:val="ru-RU"/>
-        </w:rPr>
       </w:pPr>
     </w:p>
     <w:p>
       <w:pPr>
         <w:pStyle w:val="Responsestyle"/>
-        <w:rPr>
-          <w:lang w:val="ru-RU"/>
-        </w:rPr>
       </w:pPr>
     </w:p>
     <w:p>
@@ -2508,9 +2499,102 @@
           <w:rFonts w:cs="Arial"/>
           <w:sz w:val="28"/>
           <w:szCs w:val="28"/>
-          <w:lang w:val="ru-RU"/>
         </w:rPr>
       </w:pPr>
+    </w:p>
+    <w:p>
+      <w:pPr>
+        <w:rPr>
+          <w:rFonts w:cs="Arial"/>
+          <w:sz w:val="28"/>
+          <w:szCs w:val="28"/>
+        </w:rPr>
+      </w:pPr>
+    </w:p>
+    <w:p>
+      <w:pPr>
+        <w:pStyle w:val="2"/>
+      </w:pPr>
+      <w:bookmarkStart w:id="25" w:name="_Toc198034269"/>
+      <w:r>
+        <w:lastRenderedPageBreak/>
+        <w:t>Factory</w:t>
+      </w:r>
+      <w:r>
+        <w:t xml:space="preserve"> reset </w:t>
+      </w:r>
+      <w:r>
+        <w:t>request</w:t>
+      </w:r>
+      <w:bookmarkEnd w:id="25"/>
+    </w:p>
+    <w:p>
+      <w:pPr>
+        <w:pStyle w:val="Requeststyle"/>
+      </w:pPr>
+      <w:r>
+        <w:t>“</w:t>
+      </w:r>
+      <w:proofErr w:type="spellStart"/>
+      <w:r>
+        <w:t>lsfactrst</w:t>
+      </w:r>
+      <w:proofErr w:type="spellEnd"/>
+      <w:r>
+        <w:t>\r”</w:t>
+      </w:r>
+    </w:p>
+    <w:p>
+      <w:r>
+        <w:t>Re</w:t>
+      </w:r>
+      <w:r>
+        <w:t>spons</w:t>
+      </w:r>
+      <w:r>
+        <w:t>e:</w:t>
+      </w:r>
+    </w:p>
+    <w:p>
+      <w:pPr>
+        <w:pStyle w:val="Responsestyle"/>
+      </w:pPr>
+      <w:r>
+        <w:t>“</w:t>
+      </w:r>
+      <w:proofErr w:type="spellStart"/>
+      <w:proofErr w:type="gramStart"/>
+      <w:r>
+        <w:t>lrfactrst</w:t>
+      </w:r>
+      <w:proofErr w:type="spellEnd"/>
+      <w:proofErr w:type="gramEnd"/>
+      <w:r>
+        <w:t xml:space="preserve"> OK\r”</w:t>
+      </w:r>
+    </w:p>
+    <w:p>
+      <w:r>
+        <w:t>ERROR response:</w:t>
+      </w:r>
+    </w:p>
+    <w:p>
+      <w:pPr>
+        <w:pStyle w:val="Responsestyle"/>
+      </w:pPr>
+      <w:r>
+        <w:t>“</w:t>
+      </w:r>
+      <w:proofErr w:type="spellStart"/>
+      <w:proofErr w:type="gramStart"/>
+      <w:r>
+        <w:t>lrfactrst</w:t>
+      </w:r>
+      <w:proofErr w:type="spellEnd"/>
+      <w:proofErr w:type="gramEnd"/>
+      <w:r>
+        <w:t xml:space="preserve"> ERR\r” </w:t>
+      </w:r>
     </w:p>
     <w:p>
       <w:pPr>
@@ -2524,91 +2608,6 @@
     </w:p>
     <w:p>
       <w:pPr>
-        <w:pStyle w:val="2"/>
-      </w:pPr>
-      <w:bookmarkStart w:id="25" w:name="_Toc198034269"/>
-      <w:r>
-        <w:lastRenderedPageBreak/>
-        <w:t>Factory</w:t>
-      </w:r>
-      <w:r>
-        <w:t xml:space="preserve"> reset </w:t>
-      </w:r>
-      <w:r>
-        <w:t>request</w:t>
-      </w:r>
-      <w:bookmarkEnd w:id="25"/>
-    </w:p>
-    <w:p>
-      <w:pPr>
-        <w:pStyle w:val="Requeststyle"/>
-      </w:pPr>
-      <w:r>
-        <w:t>“</w:t>
-      </w:r>
-      <w:proofErr w:type="spellStart"/>
-      <w:r>
-        <w:t>lsfactrst</w:t>
-      </w:r>
-      <w:proofErr w:type="spellEnd"/>
-      <w:r>
-        <w:t>\r”</w:t>
-      </w:r>
-    </w:p>
-    <w:p>
-      <w:r>
-        <w:t>Re</w:t>
-      </w:r>
-      <w:r>
-        <w:t>spons</w:t>
-      </w:r>
-      <w:r>
-        <w:t>e:</w:t>
-      </w:r>
-    </w:p>
-    <w:p>
-      <w:pPr>
-        <w:pStyle w:val="Responsestyle"/>
-      </w:pPr>
-      <w:r>
-        <w:t>“</w:t>
-      </w:r>
-      <w:proofErr w:type="spellStart"/>
-      <w:proofErr w:type="gramStart"/>
-      <w:r>
-        <w:t>lrfactrst</w:t>
-      </w:r>
-      <w:proofErr w:type="spellEnd"/>
-      <w:proofErr w:type="gramEnd"/>
-      <w:r>
-        <w:t xml:space="preserve"> OK\r”</w:t>
-      </w:r>
-    </w:p>
-    <w:p>
-      <w:r>
-        <w:t>ERROR response:</w:t>
-      </w:r>
-    </w:p>
-    <w:p>
-      <w:pPr>
-        <w:pStyle w:val="Responsestyle"/>
-      </w:pPr>
-      <w:r>
-        <w:t>“</w:t>
-      </w:r>
-      <w:proofErr w:type="spellStart"/>
-      <w:proofErr w:type="gramStart"/>
-      <w:r>
-        <w:t>lrfactrst</w:t>
-      </w:r>
-      <w:proofErr w:type="spellEnd"/>
-      <w:proofErr w:type="gramEnd"/>
-      <w:r>
-        <w:t xml:space="preserve"> ERR\r” </w:t>
-      </w:r>
-    </w:p>
-    <w:p>
-      <w:pPr>
         <w:rPr>
           <w:rFonts w:cs="Arial"/>
           <w:sz w:val="28"/>
@@ -2862,19 +2861,57 @@
         <w:t>comm</w:t>
       </w:r>
       <w:r>
-        <w:t xml:space="preserve"> &lt;id&gt; &lt;</w:t>
-      </w:r>
-      <w:r>
-        <w:t>key&gt; &lt;emergency&gt; &lt;door1&gt; &lt;door2&gt; &lt;door3&gt;</w:t>
-      </w:r>
+        <w:t xml:space="preserve"> &lt;id&gt;</w:t>
+      </w:r>
+      <w:r>
+        <w:rPr>
+          <w:lang w:val="ru-RU"/>
+        </w:rPr>
+        <w:t>\</w:t>
+      </w:r>
+      <w:r>
+        <w:t>r”</w:t>
+      </w:r>
+    </w:p>
+    <w:p>
+      <w:r>
+        <w:t>Response:</w:t>
+      </w:r>
+    </w:p>
+    <w:p>
+      <w:pPr>
+        <w:pStyle w:val="Responsestyle"/>
+      </w:pPr>
+      <w:r>
+        <w:t>“</w:t>
+      </w:r>
+      <w:proofErr w:type="spellStart"/>
+      <w:proofErr w:type="gramStart"/>
+      <w:r>
+        <w:t>lrstatus</w:t>
+      </w:r>
+      <w:proofErr w:type="spellEnd"/>
+      <w:proofErr w:type="gramEnd"/>
       <w:r>
         <w:t xml:space="preserve"> </w:t>
       </w:r>
       <w:r>
-        <w:t>&lt;protection&gt; &lt;relay1&gt; &lt;relay2&gt; &lt;relay3&gt; &lt;relay4&gt;</w:t>
-      </w:r>
-      <w:r>
-        <w:t xml:space="preserve"> &lt;relay5&gt;</w:t>
+        <w:t>comm</w:t>
+      </w:r>
+      <w:r>
+        <w:t xml:space="preserve"> &lt;id&gt; </w:t>
+      </w:r>
+      <w:r>
+        <w:t>&lt;key&gt; &lt;emergency&gt; &lt;door1&gt; &lt;door2&gt; &lt;door3&gt; &lt;protection&gt; &lt;relay1&gt; &lt;relay2&gt; &lt;relay3&gt; &lt;relay4&gt;</w:t>
+      </w:r>
+      <w:r>
+        <w:t xml:space="preserve"> &lt;relay</w:t>
+      </w:r>
+      <w:r>
+        <w:t>5</w:t>
+      </w:r>
+      <w:r>
+        <w:t>&gt;</w:t>
       </w:r>
       <w:r>
         <w:t xml:space="preserve"> &lt;</w:t>
@@ -2921,96 +2958,64 @@
         <w:t>&gt;</w:t>
       </w:r>
       <w:r>
+        <w:t xml:space="preserve"> </w:t>
+      </w:r>
+      <w:r>
+        <w:t>&lt;</w:t>
+      </w:r>
+      <w:proofErr w:type="spellStart"/>
+      <w:r>
+        <w:t>button_fl</w:t>
+      </w:r>
+      <w:proofErr w:type="spellEnd"/>
+      <w:r>
+        <w:t xml:space="preserve">&gt; </w:t>
+      </w:r>
+      <w:r>
+        <w:t>&lt;</w:t>
+      </w:r>
+      <w:proofErr w:type="spellStart"/>
+      <w:r>
+        <w:t>button_</w:t>
+      </w:r>
+      <w:r>
+        <w:t>b</w:t>
+      </w:r>
+      <w:r>
+        <w:t>l</w:t>
+      </w:r>
+      <w:proofErr w:type="spellEnd"/>
+      <w:r>
+        <w:t>&gt;</w:t>
+      </w:r>
+      <w:r>
+        <w:t xml:space="preserve"> </w:t>
+      </w:r>
+      <w:r>
+        <w:t>&lt;</w:t>
+      </w:r>
+      <w:proofErr w:type="spellStart"/>
+      <w:r>
+        <w:t>button_</w:t>
+      </w:r>
+      <w:r>
+        <w:t>p</w:t>
+      </w:r>
+      <w:r>
+        <w:t>l</w:t>
+      </w:r>
+      <w:proofErr w:type="spellEnd"/>
+      <w:r>
+        <w:t>&gt;</w:t>
+      </w:r>
+      <w:r>
         <w:t>\r”</w:t>
       </w:r>
     </w:p>
     <w:p>
-      <w:r>
-        <w:t>Response:</w:t>
-      </w:r>
-    </w:p>
-    <w:p>
       <w:pPr>
         <w:pStyle w:val="Responsestyle"/>
       </w:pPr>
-      <w:r>
-        <w:t>“</w:t>
-      </w:r>
-      <w:proofErr w:type="spellStart"/>
-      <w:proofErr w:type="gramStart"/>
-      <w:r>
-        <w:t>lrstatus</w:t>
-      </w:r>
-      <w:proofErr w:type="spellEnd"/>
-      <w:proofErr w:type="gramEnd"/>
-      <w:r>
-        <w:t xml:space="preserve"> </w:t>
-      </w:r>
-      <w:r>
-        <w:t>comm</w:t>
-      </w:r>
-      <w:r>
-        <w:t xml:space="preserve"> &lt;id&gt; </w:t>
-      </w:r>
-      <w:r>
-        <w:t>&lt;key&gt; &lt;emergency&gt; &lt;door1&gt; &lt;door2&gt; &lt;door3&gt; &lt;protection&gt; &lt;relay1&gt; &lt;relay2&gt; &lt;relay3&gt; &lt;relay4&gt;</w:t>
-      </w:r>
-      <w:r>
-        <w:t xml:space="preserve"> &lt;relay</w:t>
-      </w:r>
-      <w:r>
-        <w:t>5</w:t>
-      </w:r>
-      <w:r>
-        <w:t>&gt;</w:t>
-      </w:r>
-      <w:r>
-        <w:t xml:space="preserve"> &lt;</w:t>
-      </w:r>
-      <w:proofErr w:type="spellStart"/>
-      <w:r>
-        <w:t>lamp</w:t>
-      </w:r>
-      <w:r>
-        <w:t>_fl</w:t>
-      </w:r>
-      <w:proofErr w:type="spellEnd"/>
-      <w:r>
-        <w:t>&gt; &lt;</w:t>
-      </w:r>
-      <w:proofErr w:type="spellStart"/>
-      <w:r>
-        <w:t>lamp</w:t>
-      </w:r>
-      <w:r>
-        <w:t>_bl</w:t>
-      </w:r>
-      <w:proofErr w:type="spellEnd"/>
-      <w:r>
-        <w:t>&gt; &lt;</w:t>
-      </w:r>
-      <w:proofErr w:type="spellStart"/>
-      <w:r>
-        <w:t>lamp</w:t>
-      </w:r>
-      <w:r>
-        <w:t>_pl</w:t>
-      </w:r>
-      <w:proofErr w:type="spellEnd"/>
-      <w:r>
-        <w:t>&gt; &lt;</w:t>
-      </w:r>
-      <w:proofErr w:type="spellStart"/>
-      <w:r>
-        <w:t>laser_control</w:t>
-      </w:r>
-      <w:proofErr w:type="spellEnd"/>
-      <w:r>
-        <w:t>&gt;</w:t>
-      </w:r>
-      <w:r>
-        <w:t>\r”</w:t>
-      </w:r>
     </w:p>
     <w:p>
       <w:r>
@@ -3179,10 +3184,7 @@
         <w:t xml:space="preserve"> (int)</w:t>
       </w:r>
       <w:r>
-        <w:t xml:space="preserve">, 0 – off, 1 – </w:t>
-      </w:r>
-      <w:r>
-        <w:t>on</w:t>
+        <w:t>, 0 – off, 1 – on</w:t>
       </w:r>
     </w:p>
     <w:p>
@@ -3211,6 +3213,44 @@
       <w:proofErr w:type="spellEnd"/>
       <w:r>
         <w:t xml:space="preserve"> LCI</w:t>
+      </w:r>
+    </w:p>
+    <w:p>
+      <w:pPr>
+        <w:pStyle w:val="a"/>
+        <w:numPr>
+          <w:ilvl w:val="0"/>
+          <w:numId w:val="17"/>
+        </w:numPr>
+      </w:pPr>
+      <w:r>
+        <w:t>&lt;</w:t>
+      </w:r>
+      <w:proofErr w:type="spellStart"/>
+      <w:r>
+        <w:t>button</w:t>
+      </w:r>
+      <w:r>
+        <w:t>_Xl</w:t>
+      </w:r>
+      <w:proofErr w:type="spellEnd"/>
+      <w:r>
+        <w:t>&gt;</w:t>
+      </w:r>
+      <w:r>
+        <w:t xml:space="preserve"> - </w:t>
+      </w:r>
+      <w:r>
+        <w:t>button</w:t>
+      </w:r>
+      <w:r>
+        <w:t xml:space="preserve"> X state (int), 0 – </w:t>
+      </w:r>
+      <w:r>
+        <w:t>not pressed</w:t>
+      </w:r>
+      <w:r>
+        <w:t>, 1 – pressed</w:t>
       </w:r>
     </w:p>
     <w:p>
@@ -3225,6 +3265,16 @@
     </w:p>
     <w:p>
       <w:pPr>
+        <w:pStyle w:val="a"/>
+        <w:numPr>
+          <w:ilvl w:val="0"/>
+          <w:numId w:val="0"/>
+        </w:numPr>
+        <w:ind w:left="1287"/>
+      </w:pPr>
+    </w:p>
+    <w:p>
+      <w:pPr>
         <w:suppressAutoHyphens/>
         <w:spacing w:after="0" w:line="240" w:lineRule="auto"/>
         <w:ind w:firstLine="0"/>
@@ -3470,6 +3520,7 @@
         <w:pStyle w:val="Responsestyle"/>
       </w:pPr>
       <w:r>
+        <w:lastRenderedPageBreak/>
         <w:t>“</w:t>
       </w:r>
       <w:proofErr w:type="spellStart"/>
@@ -3503,7 +3554,6 @@
         </w:numPr>
       </w:pPr>
       <w:r>
-        <w:lastRenderedPageBreak/>
         <w:t>&lt;id&gt; - device id (int), 0 if device is single</w:t>
       </w:r>
     </w:p>

</xml_diff>

<commit_message>
Add the 'lsout' command
</commit_message>
<xml_diff>
--- a/docs/PROTOCOL_DESCRIPTION.docx
+++ b/docs/PROTOCOL_DESCRIPTION.docx
@@ -2864,9 +2864,6 @@
         <w:t xml:space="preserve"> &lt;id&gt;</w:t>
       </w:r>
       <w:r>
-        <w:rPr>
-          <w:lang w:val="ru-RU"/>
-        </w:rPr>
         <w:t>\</w:t>
       </w:r>
       <w:r>
@@ -2986,6 +2983,9 @@
       <w:proofErr w:type="spellEnd"/>
       <w:r>
         <w:t>&gt;</w:t>
+      </w:r>
+      <w:r>
+        <w:t xml:space="preserve"> &lt;out1&gt; &lt;out2&gt;</w:t>
       </w:r>
       <w:r>
         <w:t>\r”</w:t>
@@ -3222,6 +3222,26 @@
         <w:pStyle w:val="a"/>
         <w:numPr>
           <w:ilvl w:val="0"/>
+          <w:numId w:val="17"/>
+        </w:numPr>
+      </w:pPr>
+      <w:r>
+        <w:t>&lt;</w:t>
+      </w:r>
+      <w:proofErr w:type="spellStart"/>
+      <w:r>
+        <w:t>outN</w:t>
+      </w:r>
+      <w:proofErr w:type="spellEnd"/>
+      <w:r>
+        <w:t>&gt; - N out state (int), 0 – off, 1 - on</w:t>
+      </w:r>
+    </w:p>
+    <w:p>
+      <w:pPr>
+        <w:pStyle w:val="a"/>
+        <w:numPr>
+          <w:ilvl w:val="0"/>
           <w:numId w:val="0"/>
         </w:numPr>
         <w:ind w:left="1287"/>
@@ -3993,6 +4013,203 @@
       </w:pPr>
       <w:r>
         <w:t>&lt;value&gt; - protection state, (int) 0 – off, 1 – on</w:t>
+      </w:r>
+    </w:p>
+    <w:p>
+      <w:pPr>
+        <w:ind w:left="927" w:firstLine="0"/>
+      </w:pPr>
+    </w:p>
+    <w:p>
+      <w:pPr>
+        <w:pStyle w:val="2"/>
+      </w:pPr>
+      <w:r>
+        <w:t xml:space="preserve">Request to set </w:t>
+      </w:r>
+      <w:r>
+        <w:t>out</w:t>
+      </w:r>
+      <w:r>
+        <w:t xml:space="preserve"> state</w:t>
+      </w:r>
+    </w:p>
+    <w:p>
+      <w:pPr>
+        <w:pStyle w:val="Requeststyle"/>
+      </w:pPr>
+      <w:r>
+        <w:t>“</w:t>
+      </w:r>
+      <w:proofErr w:type="spellStart"/>
+      <w:r>
+        <w:t>ls</w:t>
+      </w:r>
+      <w:r>
+        <w:t>out</w:t>
+      </w:r>
+      <w:proofErr w:type="spellEnd"/>
+      <w:r>
+        <w:t xml:space="preserve"> comm &lt;id&gt; &lt;</w:t>
+      </w:r>
+      <w:r>
+        <w:t>out1</w:t>
+      </w:r>
+      <w:r>
+        <w:t>&gt;</w:t>
+      </w:r>
+      <w:r>
+        <w:t xml:space="preserve"> </w:t>
+      </w:r>
+      <w:r>
+        <w:t>&lt;out</w:t>
+      </w:r>
+      <w:r>
+        <w:t>2</w:t>
+      </w:r>
+      <w:r>
+        <w:t>&gt;\r”</w:t>
+      </w:r>
+    </w:p>
+    <w:p>
+      <w:r>
+        <w:t>Response:</w:t>
+      </w:r>
+    </w:p>
+    <w:p>
+      <w:pPr>
+        <w:pStyle w:val="Responsestyle"/>
+      </w:pPr>
+      <w:r>
+        <w:t>“</w:t>
+      </w:r>
+      <w:proofErr w:type="spellStart"/>
+      <w:proofErr w:type="gramStart"/>
+      <w:r>
+        <w:t>lr</w:t>
+      </w:r>
+      <w:r>
+        <w:t>out</w:t>
+      </w:r>
+      <w:proofErr w:type="spellEnd"/>
+      <w:proofErr w:type="gramEnd"/>
+      <w:r>
+        <w:t xml:space="preserve"> comm &lt;id&gt; &lt;</w:t>
+      </w:r>
+      <w:r>
+        <w:t>o</w:t>
+      </w:r>
+      <w:r>
+        <w:t>ut</w:t>
+      </w:r>
+      <w:r>
+        <w:t>1</w:t>
+      </w:r>
+      <w:r>
+        <w:t>&gt;</w:t>
+      </w:r>
+      <w:r>
+        <w:t xml:space="preserve"> </w:t>
+      </w:r>
+      <w:r>
+        <w:t>&lt;out</w:t>
+      </w:r>
+      <w:r>
+        <w:t>2</w:t>
+      </w:r>
+      <w:r>
+        <w:t>&gt;\r”</w:t>
+      </w:r>
+    </w:p>
+    <w:p>
+      <w:r>
+        <w:t>ERROR Response:</w:t>
+      </w:r>
+    </w:p>
+    <w:p>
+      <w:pPr>
+        <w:pStyle w:val="Responsestyle"/>
+      </w:pPr>
+      <w:r>
+        <w:t>“</w:t>
+      </w:r>
+      <w:proofErr w:type="spellStart"/>
+      <w:proofErr w:type="gramStart"/>
+      <w:r>
+        <w:t>lr</w:t>
+      </w:r>
+      <w:r>
+        <w:t>out</w:t>
+      </w:r>
+      <w:proofErr w:type="spellEnd"/>
+      <w:proofErr w:type="gramEnd"/>
+      <w:r>
+        <w:t xml:space="preserve"> comm &lt;id&gt; ERR\r”</w:t>
+      </w:r>
+    </w:p>
+    <w:p>
+      <w:r>
+        <w:t>Where:</w:t>
+      </w:r>
+    </w:p>
+    <w:p>
+      <w:pPr>
+        <w:pStyle w:val="a"/>
+        <w:numPr>
+          <w:ilvl w:val="0"/>
+          <w:numId w:val="18"/>
+        </w:numPr>
+      </w:pPr>
+      <w:r>
+        <w:t xml:space="preserve">&lt;id&gt; - device id (int), 0 if device is single </w:t>
+      </w:r>
+    </w:p>
+    <w:p>
+      <w:pPr>
+        <w:pStyle w:val="a"/>
+        <w:numPr>
+          <w:ilvl w:val="0"/>
+          <w:numId w:val="18"/>
+        </w:numPr>
+      </w:pPr>
+      <w:r>
+        <w:t>&lt;</w:t>
+      </w:r>
+      <w:r>
+        <w:t>out1</w:t>
+      </w:r>
+      <w:r>
+        <w:t xml:space="preserve">&gt; - </w:t>
+      </w:r>
+      <w:r>
+        <w:t>out1</w:t>
+      </w:r>
+      <w:r>
+        <w:t xml:space="preserve"> state, (int) 0 – off, 1 – on</w:t>
+      </w:r>
+    </w:p>
+    <w:p>
+      <w:pPr>
+        <w:pStyle w:val="a"/>
+        <w:numPr>
+          <w:ilvl w:val="0"/>
+          <w:numId w:val="18"/>
+        </w:numPr>
+      </w:pPr>
+      <w:r>
+        <w:t>&lt;out</w:t>
+      </w:r>
+      <w:r>
+        <w:t>2</w:t>
+      </w:r>
+      <w:r>
+        <w:t>&gt; - out</w:t>
+      </w:r>
+      <w:r>
+        <w:t>2</w:t>
+      </w:r>
+      <w:r>
+        <w:t xml:space="preserve"> state, (int) 0 – off, 1 – on</w:t>
       </w:r>
     </w:p>
     <w:p>

</xml_diff>

<commit_message>
fixed contains in protocol description and console command response
</commit_message>
<xml_diff>
--- a/docs/PROTOCOL_DESCRIPTION.docx
+++ b/docs/PROTOCOL_DESCRIPTION.docx
@@ -1,6 +1,6 @@
 
 <file path=word/document.xml><?xml version="1.0" encoding="utf-8"?>
-<w:document xmlns:wpc="http://schemas.microsoft.com/office/word/2010/wordprocessingCanvas" xmlns:cx="http://schemas.microsoft.com/office/drawing/2014/chartex" xmlns:cx1="http://schemas.microsoft.com/office/drawing/2015/9/8/chartex" xmlns:cx2="http://schemas.microsoft.com/office/drawing/2015/10/21/chartex" xmlns:cx3="http://schemas.microsoft.com/office/drawing/2016/5/9/chartex" xmlns:cx4="http://schemas.microsoft.com/office/drawing/2016/5/10/chartex" xmlns:cx5="http://schemas.microsoft.com/office/drawing/2016/5/11/chartex" xmlns:cx6="http://schemas.microsoft.com/office/drawing/2016/5/12/chartex" xmlns:cx7="http://schemas.microsoft.com/office/drawing/2016/5/13/chartex" xmlns:cx8="http://schemas.microsoft.com/office/drawing/2016/5/14/chartex" xmlns:mc="http://schemas.openxmlformats.org/markup-compatibility/2006" xmlns:aink="http://schemas.microsoft.com/office/drawing/2016/ink" xmlns:am3d="http://schemas.microsoft.com/office/drawing/2017/model3d" xmlns:o="urn:schemas-microsoft-com:office:office" xmlns:oel="http://schemas.microsoft.com/office/2019/extlst" xmlns:r="http://schemas.openxmlformats.org/officeDocument/2006/relationships" xmlns:m="http://schemas.openxmlformats.org/officeDocument/2006/math" xmlns:v="urn:schemas-microsoft-com:vml" xmlns:wp14="http://schemas.microsoft.com/office/word/2010/wordprocessingDrawing" xmlns:wp="http://schemas.openxmlformats.org/drawingml/2006/wordprocessingDrawing" xmlns:w10="urn:schemas-microsoft-com:office:word" xmlns:w="http://schemas.openxmlformats.org/wordprocessingml/2006/main" xmlns:w14="http://schemas.microsoft.com/office/word/2010/wordml" xmlns:w15="http://schemas.microsoft.com/office/word/2012/wordml" xmlns:w16cex="http://schemas.microsoft.com/office/word/2018/wordml/cex" xmlns:w16cid="http://schemas.microsoft.com/office/word/2016/wordml/cid" xmlns:w16="http://schemas.microsoft.com/office/word/2018/wordml" xmlns:w16du="http://schemas.microsoft.com/office/word/2023/wordml/word16du" xmlns:w16sdtdh="http://schemas.microsoft.com/office/word/2020/wordml/sdtdatahash" xmlns:w16sdtfl="http://schemas.microsoft.com/office/word/2024/wordml/sdtformatlock" xmlns:w16se="http://schemas.microsoft.com/office/word/2015/wordml/symex" xmlns:wpg="http://schemas.microsoft.com/office/word/2010/wordprocessingGroup" xmlns:wpi="http://schemas.microsoft.com/office/word/2010/wordprocessingInk" xmlns:wne="http://schemas.microsoft.com/office/word/2006/wordml" xmlns:wps="http://schemas.microsoft.com/office/word/2010/wordprocessingShape" mc:Ignorable="w14 w15 w16se w16cid w16 w16cex w16sdtdh w16sdtfl w16du wp14">
+<w:document xmlns:wpc="http://schemas.microsoft.com/office/word/2010/wordprocessingCanvas" xmlns:cx="http://schemas.microsoft.com/office/drawing/2014/chartex" xmlns:cx1="http://schemas.microsoft.com/office/drawing/2015/9/8/chartex" xmlns:cx2="http://schemas.microsoft.com/office/drawing/2015/10/21/chartex" xmlns:cx3="http://schemas.microsoft.com/office/drawing/2016/5/9/chartex" xmlns:cx4="http://schemas.microsoft.com/office/drawing/2016/5/10/chartex" xmlns:cx5="http://schemas.microsoft.com/office/drawing/2016/5/11/chartex" xmlns:cx6="http://schemas.microsoft.com/office/drawing/2016/5/12/chartex" xmlns:cx7="http://schemas.microsoft.com/office/drawing/2016/5/13/chartex" xmlns:cx8="http://schemas.microsoft.com/office/drawing/2016/5/14/chartex" xmlns:mc="http://schemas.openxmlformats.org/markup-compatibility/2006" xmlns:aink="http://schemas.microsoft.com/office/drawing/2016/ink" xmlns:am3d="http://schemas.microsoft.com/office/drawing/2017/model3d" xmlns:o="urn:schemas-microsoft-com:office:office" xmlns:r="http://schemas.openxmlformats.org/officeDocument/2006/relationships" xmlns:m="http://schemas.openxmlformats.org/officeDocument/2006/math" xmlns:v="urn:schemas-microsoft-com:vml" xmlns:wp14="http://schemas.microsoft.com/office/word/2010/wordprocessingDrawing" xmlns:wp="http://schemas.openxmlformats.org/drawingml/2006/wordprocessingDrawing" xmlns:w10="urn:schemas-microsoft-com:office:word" xmlns:w="http://schemas.openxmlformats.org/wordprocessingml/2006/main" xmlns:w14="http://schemas.microsoft.com/office/word/2010/wordml" xmlns:w15="http://schemas.microsoft.com/office/word/2012/wordml" xmlns:w16cex="http://schemas.microsoft.com/office/word/2018/wordml/cex" xmlns:w16cid="http://schemas.microsoft.com/office/word/2016/wordml/cid" xmlns:w16="http://schemas.microsoft.com/office/word/2018/wordml" xmlns:w16sdtdh="http://schemas.microsoft.com/office/word/2020/wordml/sdtdatahash" xmlns:w16se="http://schemas.microsoft.com/office/word/2015/wordml/symex" xmlns:wpg="http://schemas.microsoft.com/office/word/2010/wordprocessingGroup" xmlns:wpi="http://schemas.microsoft.com/office/word/2010/wordprocessingInk" xmlns:wne="http://schemas.microsoft.com/office/word/2006/wordml" xmlns:wps="http://schemas.microsoft.com/office/word/2010/wordprocessingShape" mc:Ignorable="w14 w15 w16se w16cid w16 w16cex w16sdtdh wp14">
   <w:body>
     <w:p>
       <w:pPr>
@@ -78,7 +78,7 @@
           <w:r>
             <w:fldChar w:fldCharType="separate"/>
           </w:r>
-          <w:hyperlink w:anchor="_Toc191468667" w:history="1">
+          <w:hyperlink w:anchor="_Toc206078232" w:history="1">
             <w:r>
               <w:rPr>
                 <w:rStyle w:val="a7"/>
@@ -121,7 +121,7 @@
                 <w:noProof/>
                 <w:webHidden/>
               </w:rPr>
-              <w:instrText xml:space="preserve"> PAGEREF _Toc191468667 \h </w:instrText>
+              <w:instrText xml:space="preserve"> PAGEREF _Toc206078232 \h </w:instrText>
             </w:r>
             <w:r>
               <w:rPr>
@@ -166,7 +166,7 @@
               <w:lang w:val="ru-RU" w:eastAsia="ru-RU"/>
             </w:rPr>
           </w:pPr>
-          <w:hyperlink w:anchor="_Toc191468668" w:history="1">
+          <w:hyperlink w:anchor="_Toc206078233" w:history="1">
             <w:r>
               <w:rPr>
                 <w:rStyle w:val="a7"/>
@@ -209,7 +209,7 @@
                 <w:noProof/>
                 <w:webHidden/>
               </w:rPr>
-              <w:instrText xml:space="preserve"> PAGEREF _Toc191468668 \h </w:instrText>
+              <w:instrText xml:space="preserve"> PAGEREF _Toc206078233 \h </w:instrText>
             </w:r>
             <w:r>
               <w:rPr>
@@ -254,7 +254,7 @@
               <w:lang w:val="ru-RU" w:eastAsia="ru-RU"/>
             </w:rPr>
           </w:pPr>
-          <w:hyperlink w:anchor="_Toc191468669" w:history="1">
+          <w:hyperlink w:anchor="_Toc206078234" w:history="1">
             <w:r>
               <w:rPr>
                 <w:rStyle w:val="a7"/>
@@ -297,7 +297,7 @@
                 <w:noProof/>
                 <w:webHidden/>
               </w:rPr>
-              <w:instrText xml:space="preserve"> PAGEREF _Toc191468669 \h </w:instrText>
+              <w:instrText xml:space="preserve"> PAGEREF _Toc206078234 \h </w:instrText>
             </w:r>
             <w:r>
               <w:rPr>
@@ -342,7 +342,7 @@
               <w:lang w:val="ru-RU" w:eastAsia="ru-RU"/>
             </w:rPr>
           </w:pPr>
-          <w:hyperlink w:anchor="_Toc191468670" w:history="1">
+          <w:hyperlink w:anchor="_Toc206078235" w:history="1">
             <w:r>
               <w:rPr>
                 <w:rStyle w:val="a7"/>
@@ -385,7 +385,7 @@
                 <w:noProof/>
                 <w:webHidden/>
               </w:rPr>
-              <w:instrText xml:space="preserve"> PAGEREF _Toc191468670 \h </w:instrText>
+              <w:instrText xml:space="preserve"> PAGEREF _Toc206078235 \h </w:instrText>
             </w:r>
             <w:r>
               <w:rPr>
@@ -430,7 +430,7 @@
               <w:lang w:val="ru-RU" w:eastAsia="ru-RU"/>
             </w:rPr>
           </w:pPr>
-          <w:hyperlink w:anchor="_Toc191468671" w:history="1">
+          <w:hyperlink w:anchor="_Toc206078236" w:history="1">
             <w:r>
               <w:rPr>
                 <w:rStyle w:val="a7"/>
@@ -473,7 +473,7 @@
                 <w:noProof/>
                 <w:webHidden/>
               </w:rPr>
-              <w:instrText xml:space="preserve"> PAGEREF _Toc191468671 \h </w:instrText>
+              <w:instrText xml:space="preserve"> PAGEREF _Toc206078236 \h </w:instrText>
             </w:r>
             <w:r>
               <w:rPr>
@@ -518,7 +518,7 @@
               <w:lang w:val="ru-RU" w:eastAsia="ru-RU"/>
             </w:rPr>
           </w:pPr>
-          <w:hyperlink w:anchor="_Toc191468672" w:history="1">
+          <w:hyperlink w:anchor="_Toc206078237" w:history="1">
             <w:r>
               <w:rPr>
                 <w:rStyle w:val="a7"/>
@@ -561,7 +561,7 @@
                 <w:noProof/>
                 <w:webHidden/>
               </w:rPr>
-              <w:instrText xml:space="preserve"> PAGEREF _Toc191468672 \h </w:instrText>
+              <w:instrText xml:space="preserve"> PAGEREF _Toc206078237 \h </w:instrText>
             </w:r>
             <w:r>
               <w:rPr>
@@ -606,7 +606,7 @@
               <w:lang w:val="ru-RU" w:eastAsia="ru-RU"/>
             </w:rPr>
           </w:pPr>
-          <w:hyperlink w:anchor="_Toc191468673" w:history="1">
+          <w:hyperlink w:anchor="_Toc206078238" w:history="1">
             <w:r>
               <w:rPr>
                 <w:rStyle w:val="a7"/>
@@ -649,7 +649,7 @@
                 <w:noProof/>
                 <w:webHidden/>
               </w:rPr>
-              <w:instrText xml:space="preserve"> PAGEREF _Toc191468673 \h </w:instrText>
+              <w:instrText xml:space="preserve"> PAGEREF _Toc206078238 \h </w:instrText>
             </w:r>
             <w:r>
               <w:rPr>
@@ -694,7 +694,7 @@
               <w:lang w:val="ru-RU" w:eastAsia="ru-RU"/>
             </w:rPr>
           </w:pPr>
-          <w:hyperlink w:anchor="_Toc191468674" w:history="1">
+          <w:hyperlink w:anchor="_Toc206078239" w:history="1">
             <w:r>
               <w:rPr>
                 <w:rStyle w:val="a7"/>
@@ -737,7 +737,7 @@
                 <w:noProof/>
                 <w:webHidden/>
               </w:rPr>
-              <w:instrText xml:space="preserve"> PAGEREF _Toc191468674 \h </w:instrText>
+              <w:instrText xml:space="preserve"> PAGEREF _Toc206078239 \h </w:instrText>
             </w:r>
             <w:r>
               <w:rPr>
@@ -758,6 +758,446 @@
                 <w:webHidden/>
               </w:rPr>
               <w:t>3</w:t>
+            </w:r>
+            <w:r>
+              <w:rPr>
+                <w:noProof/>
+                <w:webHidden/>
+              </w:rPr>
+              <w:fldChar w:fldCharType="end"/>
+            </w:r>
+          </w:hyperlink>
+        </w:p>
+        <w:p>
+          <w:pPr>
+            <w:pStyle w:val="21"/>
+            <w:tabs>
+              <w:tab w:val="left" w:pos="1540"/>
+              <w:tab w:val="right" w:leader="dot" w:pos="9345"/>
+            </w:tabs>
+            <w:rPr>
+              <w:rFonts w:asciiTheme="minorHAnsi" w:eastAsiaTheme="minorEastAsia" w:hAnsiTheme="minorHAnsi"/>
+              <w:noProof/>
+              <w:sz w:val="22"/>
+              <w:lang w:val="ru-RU" w:eastAsia="ru-RU"/>
+            </w:rPr>
+          </w:pPr>
+          <w:hyperlink w:anchor="_Toc206078240" w:history="1">
+            <w:r>
+              <w:rPr>
+                <w:rStyle w:val="a7"/>
+                <w:noProof/>
+              </w:rPr>
+              <w:t>4.4.</w:t>
+            </w:r>
+            <w:r>
+              <w:rPr>
+                <w:rFonts w:asciiTheme="minorHAnsi" w:eastAsiaTheme="minorEastAsia" w:hAnsiTheme="minorHAnsi"/>
+                <w:noProof/>
+                <w:sz w:val="22"/>
+                <w:lang w:val="ru-RU" w:eastAsia="ru-RU"/>
+              </w:rPr>
+              <w:tab/>
+            </w:r>
+            <w:r>
+              <w:rPr>
+                <w:rStyle w:val="a7"/>
+                <w:noProof/>
+              </w:rPr>
+              <w:t>Set new IP address</w:t>
+            </w:r>
+            <w:r>
+              <w:rPr>
+                <w:noProof/>
+                <w:webHidden/>
+              </w:rPr>
+              <w:tab/>
+            </w:r>
+            <w:r>
+              <w:rPr>
+                <w:noProof/>
+                <w:webHidden/>
+              </w:rPr>
+              <w:fldChar w:fldCharType="begin"/>
+            </w:r>
+            <w:r>
+              <w:rPr>
+                <w:noProof/>
+                <w:webHidden/>
+              </w:rPr>
+              <w:instrText xml:space="preserve"> PAGEREF _Toc206078240 \h </w:instrText>
+            </w:r>
+            <w:r>
+              <w:rPr>
+                <w:noProof/>
+                <w:webHidden/>
+              </w:rPr>
+            </w:r>
+            <w:r>
+              <w:rPr>
+                <w:noProof/>
+                <w:webHidden/>
+              </w:rPr>
+              <w:fldChar w:fldCharType="separate"/>
+            </w:r>
+            <w:r>
+              <w:rPr>
+                <w:noProof/>
+                <w:webHidden/>
+              </w:rPr>
+              <w:t>4</w:t>
+            </w:r>
+            <w:r>
+              <w:rPr>
+                <w:noProof/>
+                <w:webHidden/>
+              </w:rPr>
+              <w:fldChar w:fldCharType="end"/>
+            </w:r>
+          </w:hyperlink>
+        </w:p>
+        <w:p>
+          <w:pPr>
+            <w:pStyle w:val="21"/>
+            <w:tabs>
+              <w:tab w:val="left" w:pos="1540"/>
+              <w:tab w:val="right" w:leader="dot" w:pos="9345"/>
+            </w:tabs>
+            <w:rPr>
+              <w:rFonts w:asciiTheme="minorHAnsi" w:eastAsiaTheme="minorEastAsia" w:hAnsiTheme="minorHAnsi"/>
+              <w:noProof/>
+              <w:sz w:val="22"/>
+              <w:lang w:val="ru-RU" w:eastAsia="ru-RU"/>
+            </w:rPr>
+          </w:pPr>
+          <w:hyperlink w:anchor="_Toc206078241" w:history="1">
+            <w:r>
+              <w:rPr>
+                <w:rStyle w:val="a7"/>
+                <w:noProof/>
+              </w:rPr>
+              <w:t>4.5.</w:t>
+            </w:r>
+            <w:r>
+              <w:rPr>
+                <w:rFonts w:asciiTheme="minorHAnsi" w:eastAsiaTheme="minorEastAsia" w:hAnsiTheme="minorHAnsi"/>
+                <w:noProof/>
+                <w:sz w:val="22"/>
+                <w:lang w:val="ru-RU" w:eastAsia="ru-RU"/>
+              </w:rPr>
+              <w:tab/>
+            </w:r>
+            <w:r>
+              <w:rPr>
+                <w:rStyle w:val="a7"/>
+                <w:noProof/>
+              </w:rPr>
+              <w:t>Get current IP address</w:t>
+            </w:r>
+            <w:r>
+              <w:rPr>
+                <w:noProof/>
+                <w:webHidden/>
+              </w:rPr>
+              <w:tab/>
+            </w:r>
+            <w:r>
+              <w:rPr>
+                <w:noProof/>
+                <w:webHidden/>
+              </w:rPr>
+              <w:fldChar w:fldCharType="begin"/>
+            </w:r>
+            <w:r>
+              <w:rPr>
+                <w:noProof/>
+                <w:webHidden/>
+              </w:rPr>
+              <w:instrText xml:space="preserve"> PAGEREF _Toc206078241 \h </w:instrText>
+            </w:r>
+            <w:r>
+              <w:rPr>
+                <w:noProof/>
+                <w:webHidden/>
+              </w:rPr>
+            </w:r>
+            <w:r>
+              <w:rPr>
+                <w:noProof/>
+                <w:webHidden/>
+              </w:rPr>
+              <w:fldChar w:fldCharType="separate"/>
+            </w:r>
+            <w:r>
+              <w:rPr>
+                <w:noProof/>
+                <w:webHidden/>
+              </w:rPr>
+              <w:t>4</w:t>
+            </w:r>
+            <w:r>
+              <w:rPr>
+                <w:noProof/>
+                <w:webHidden/>
+              </w:rPr>
+              <w:fldChar w:fldCharType="end"/>
+            </w:r>
+          </w:hyperlink>
+        </w:p>
+        <w:p>
+          <w:pPr>
+            <w:pStyle w:val="21"/>
+            <w:tabs>
+              <w:tab w:val="left" w:pos="1540"/>
+              <w:tab w:val="right" w:leader="dot" w:pos="9345"/>
+            </w:tabs>
+            <w:rPr>
+              <w:rFonts w:asciiTheme="minorHAnsi" w:eastAsiaTheme="minorEastAsia" w:hAnsiTheme="minorHAnsi"/>
+              <w:noProof/>
+              <w:sz w:val="22"/>
+              <w:lang w:val="ru-RU" w:eastAsia="ru-RU"/>
+            </w:rPr>
+          </w:pPr>
+          <w:hyperlink w:anchor="_Toc206078242" w:history="1">
+            <w:r>
+              <w:rPr>
+                <w:rStyle w:val="a7"/>
+                <w:noProof/>
+              </w:rPr>
+              <w:t>4.6.</w:t>
+            </w:r>
+            <w:r>
+              <w:rPr>
+                <w:rFonts w:asciiTheme="minorHAnsi" w:eastAsiaTheme="minorEastAsia" w:hAnsiTheme="minorHAnsi"/>
+                <w:noProof/>
+                <w:sz w:val="22"/>
+                <w:lang w:val="ru-RU" w:eastAsia="ru-RU"/>
+              </w:rPr>
+              <w:tab/>
+            </w:r>
+            <w:r>
+              <w:rPr>
+                <w:rStyle w:val="a7"/>
+                <w:noProof/>
+              </w:rPr>
+              <w:t>Set new MAC address</w:t>
+            </w:r>
+            <w:r>
+              <w:rPr>
+                <w:noProof/>
+                <w:webHidden/>
+              </w:rPr>
+              <w:tab/>
+            </w:r>
+            <w:r>
+              <w:rPr>
+                <w:noProof/>
+                <w:webHidden/>
+              </w:rPr>
+              <w:fldChar w:fldCharType="begin"/>
+            </w:r>
+            <w:r>
+              <w:rPr>
+                <w:noProof/>
+                <w:webHidden/>
+              </w:rPr>
+              <w:instrText xml:space="preserve"> PAGEREF _Toc206078242 \h </w:instrText>
+            </w:r>
+            <w:r>
+              <w:rPr>
+                <w:noProof/>
+                <w:webHidden/>
+              </w:rPr>
+            </w:r>
+            <w:r>
+              <w:rPr>
+                <w:noProof/>
+                <w:webHidden/>
+              </w:rPr>
+              <w:fldChar w:fldCharType="separate"/>
+            </w:r>
+            <w:r>
+              <w:rPr>
+                <w:noProof/>
+                <w:webHidden/>
+              </w:rPr>
+              <w:t>4</w:t>
+            </w:r>
+            <w:r>
+              <w:rPr>
+                <w:noProof/>
+                <w:webHidden/>
+              </w:rPr>
+              <w:fldChar w:fldCharType="end"/>
+            </w:r>
+          </w:hyperlink>
+        </w:p>
+        <w:p>
+          <w:pPr>
+            <w:pStyle w:val="21"/>
+            <w:tabs>
+              <w:tab w:val="left" w:pos="1540"/>
+              <w:tab w:val="right" w:leader="dot" w:pos="9345"/>
+            </w:tabs>
+            <w:rPr>
+              <w:rFonts w:asciiTheme="minorHAnsi" w:eastAsiaTheme="minorEastAsia" w:hAnsiTheme="minorHAnsi"/>
+              <w:noProof/>
+              <w:sz w:val="22"/>
+              <w:lang w:val="ru-RU" w:eastAsia="ru-RU"/>
+            </w:rPr>
+          </w:pPr>
+          <w:hyperlink w:anchor="_Toc206078243" w:history="1">
+            <w:r>
+              <w:rPr>
+                <w:rStyle w:val="a7"/>
+                <w:noProof/>
+              </w:rPr>
+              <w:t>4.7.</w:t>
+            </w:r>
+            <w:r>
+              <w:rPr>
+                <w:rFonts w:asciiTheme="minorHAnsi" w:eastAsiaTheme="minorEastAsia" w:hAnsiTheme="minorHAnsi"/>
+                <w:noProof/>
+                <w:sz w:val="22"/>
+                <w:lang w:val="ru-RU" w:eastAsia="ru-RU"/>
+              </w:rPr>
+              <w:tab/>
+            </w:r>
+            <w:r>
+              <w:rPr>
+                <w:rStyle w:val="a7"/>
+                <w:noProof/>
+              </w:rPr>
+              <w:t>Get current MAC address</w:t>
+            </w:r>
+            <w:r>
+              <w:rPr>
+                <w:noProof/>
+                <w:webHidden/>
+              </w:rPr>
+              <w:tab/>
+            </w:r>
+            <w:r>
+              <w:rPr>
+                <w:noProof/>
+                <w:webHidden/>
+              </w:rPr>
+              <w:fldChar w:fldCharType="begin"/>
+            </w:r>
+            <w:r>
+              <w:rPr>
+                <w:noProof/>
+                <w:webHidden/>
+              </w:rPr>
+              <w:instrText xml:space="preserve"> PAGEREF _Toc206078243 \h </w:instrText>
+            </w:r>
+            <w:r>
+              <w:rPr>
+                <w:noProof/>
+                <w:webHidden/>
+              </w:rPr>
+            </w:r>
+            <w:r>
+              <w:rPr>
+                <w:noProof/>
+                <w:webHidden/>
+              </w:rPr>
+              <w:fldChar w:fldCharType="separate"/>
+            </w:r>
+            <w:r>
+              <w:rPr>
+                <w:noProof/>
+                <w:webHidden/>
+              </w:rPr>
+              <w:t>4</w:t>
+            </w:r>
+            <w:r>
+              <w:rPr>
+                <w:noProof/>
+                <w:webHidden/>
+              </w:rPr>
+              <w:fldChar w:fldCharType="end"/>
+            </w:r>
+          </w:hyperlink>
+        </w:p>
+        <w:p>
+          <w:pPr>
+            <w:pStyle w:val="21"/>
+            <w:tabs>
+              <w:tab w:val="left" w:pos="1540"/>
+              <w:tab w:val="right" w:leader="dot" w:pos="9345"/>
+            </w:tabs>
+            <w:rPr>
+              <w:rFonts w:asciiTheme="minorHAnsi" w:eastAsiaTheme="minorEastAsia" w:hAnsiTheme="minorHAnsi"/>
+              <w:noProof/>
+              <w:sz w:val="22"/>
+              <w:lang w:val="ru-RU" w:eastAsia="ru-RU"/>
+            </w:rPr>
+          </w:pPr>
+          <w:hyperlink w:anchor="_Toc206078244" w:history="1">
+            <w:r>
+              <w:rPr>
+                <w:rStyle w:val="a7"/>
+                <w:noProof/>
+              </w:rPr>
+              <w:t>4.8.</w:t>
+            </w:r>
+            <w:r>
+              <w:rPr>
+                <w:rFonts w:asciiTheme="minorHAnsi" w:eastAsiaTheme="minorEastAsia" w:hAnsiTheme="minorHAnsi"/>
+                <w:noProof/>
+                <w:sz w:val="22"/>
+                <w:lang w:val="ru-RU" w:eastAsia="ru-RU"/>
+              </w:rPr>
+              <w:tab/>
+            </w:r>
+            <w:r>
+              <w:rPr>
+                <w:rStyle w:val="a7"/>
+                <w:noProof/>
+              </w:rPr>
+              <w:t>Factory reset request</w:t>
+            </w:r>
+            <w:r>
+              <w:rPr>
+                <w:noProof/>
+                <w:webHidden/>
+              </w:rPr>
+              <w:tab/>
+            </w:r>
+            <w:r>
+              <w:rPr>
+                <w:noProof/>
+                <w:webHidden/>
+              </w:rPr>
+              <w:fldChar w:fldCharType="begin"/>
+            </w:r>
+            <w:r>
+              <w:rPr>
+                <w:noProof/>
+                <w:webHidden/>
+              </w:rPr>
+              <w:instrText xml:space="preserve"> PAGEREF _Toc206078244 \h </w:instrText>
+            </w:r>
+            <w:r>
+              <w:rPr>
+                <w:noProof/>
+                <w:webHidden/>
+              </w:rPr>
+            </w:r>
+            <w:r>
+              <w:rPr>
+                <w:noProof/>
+                <w:webHidden/>
+              </w:rPr>
+              <w:fldChar w:fldCharType="separate"/>
+            </w:r>
+            <w:r>
+              <w:rPr>
+                <w:noProof/>
+                <w:webHidden/>
+              </w:rPr>
+              <w:t>5</w:t>
             </w:r>
             <w:r>
               <w:rPr>
@@ -782,7 +1222,7 @@
               <w:lang w:val="ru-RU" w:eastAsia="ru-RU"/>
             </w:rPr>
           </w:pPr>
-          <w:hyperlink w:anchor="_Toc191468675" w:history="1">
+          <w:hyperlink w:anchor="_Toc206078245" w:history="1">
             <w:r>
               <w:rPr>
                 <w:rStyle w:val="a7"/>
@@ -825,7 +1265,7 @@
                 <w:noProof/>
                 <w:webHidden/>
               </w:rPr>
-              <w:instrText xml:space="preserve"> PAGEREF _Toc191468675 \h </w:instrText>
+              <w:instrText xml:space="preserve"> PAGEREF _Toc206078245 \h </w:instrText>
             </w:r>
             <w:r>
               <w:rPr>
@@ -845,7 +1285,7 @@
                 <w:noProof/>
                 <w:webHidden/>
               </w:rPr>
-              <w:t>4</w:t>
+              <w:t>6</w:t>
             </w:r>
             <w:r>
               <w:rPr>
@@ -870,7 +1310,7 @@
               <w:lang w:val="ru-RU" w:eastAsia="ru-RU"/>
             </w:rPr>
           </w:pPr>
-          <w:hyperlink w:anchor="_Toc191468676" w:history="1">
+          <w:hyperlink w:anchor="_Toc206078246" w:history="1">
             <w:r>
               <w:rPr>
                 <w:rStyle w:val="a7"/>
@@ -913,7 +1353,7 @@
                 <w:noProof/>
                 <w:webHidden/>
               </w:rPr>
-              <w:instrText xml:space="preserve"> PAGEREF _Toc191468676 \h </w:instrText>
+              <w:instrText xml:space="preserve"> PAGEREF _Toc206078246 \h </w:instrText>
             </w:r>
             <w:r>
               <w:rPr>
@@ -933,7 +1373,7 @@
                 <w:noProof/>
                 <w:webHidden/>
               </w:rPr>
-              <w:t>4</w:t>
+              <w:t>6</w:t>
             </w:r>
             <w:r>
               <w:rPr>
@@ -958,7 +1398,7 @@
               <w:lang w:val="ru-RU" w:eastAsia="ru-RU"/>
             </w:rPr>
           </w:pPr>
-          <w:hyperlink w:anchor="_Toc191468677" w:history="1">
+          <w:hyperlink w:anchor="_Toc206078247" w:history="1">
             <w:r>
               <w:rPr>
                 <w:rStyle w:val="a7"/>
@@ -1001,7 +1441,7 @@
                 <w:noProof/>
                 <w:webHidden/>
               </w:rPr>
-              <w:instrText xml:space="preserve"> PAGEREF _Toc191468677 \h </w:instrText>
+              <w:instrText xml:space="preserve"> PAGEREF _Toc206078247 \h </w:instrText>
             </w:r>
             <w:r>
               <w:rPr>
@@ -1021,7 +1461,7 @@
                 <w:noProof/>
                 <w:webHidden/>
               </w:rPr>
-              <w:t>4</w:t>
+              <w:t>6</w:t>
             </w:r>
             <w:r>
               <w:rPr>
@@ -1046,7 +1486,7 @@
               <w:lang w:val="ru-RU" w:eastAsia="ru-RU"/>
             </w:rPr>
           </w:pPr>
-          <w:hyperlink w:anchor="_Toc191468678" w:history="1">
+          <w:hyperlink w:anchor="_Toc206078248" w:history="1">
             <w:r>
               <w:rPr>
                 <w:rStyle w:val="a7"/>
@@ -1089,7 +1529,7 @@
                 <w:noProof/>
                 <w:webHidden/>
               </w:rPr>
-              <w:instrText xml:space="preserve"> PAGEREF _Toc191468678 \h </w:instrText>
+              <w:instrText xml:space="preserve"> PAGEREF _Toc206078248 \h </w:instrText>
             </w:r>
             <w:r>
               <w:rPr>
@@ -1109,7 +1549,7 @@
                 <w:noProof/>
                 <w:webHidden/>
               </w:rPr>
-              <w:t>4</w:t>
+              <w:t>7</w:t>
             </w:r>
             <w:r>
               <w:rPr>
@@ -1134,7 +1574,7 @@
               <w:lang w:val="ru-RU" w:eastAsia="ru-RU"/>
             </w:rPr>
           </w:pPr>
-          <w:hyperlink w:anchor="_Toc191468679" w:history="1">
+          <w:hyperlink w:anchor="_Toc206078249" w:history="1">
             <w:r>
               <w:rPr>
                 <w:rStyle w:val="a7"/>
@@ -1177,7 +1617,7 @@
                 <w:noProof/>
                 <w:webHidden/>
               </w:rPr>
-              <w:instrText xml:space="preserve"> PAGEREF _Toc191468679 \h </w:instrText>
+              <w:instrText xml:space="preserve"> PAGEREF _Toc206078249 \h </w:instrText>
             </w:r>
             <w:r>
               <w:rPr>
@@ -1197,7 +1637,7 @@
                 <w:noProof/>
                 <w:webHidden/>
               </w:rPr>
-              <w:t>5</w:t>
+              <w:t>7</w:t>
             </w:r>
             <w:r>
               <w:rPr>
@@ -1222,7 +1662,7 @@
               <w:lang w:val="ru-RU" w:eastAsia="ru-RU"/>
             </w:rPr>
           </w:pPr>
-          <w:hyperlink w:anchor="_Toc191468680" w:history="1">
+          <w:hyperlink w:anchor="_Toc206078250" w:history="1">
             <w:r>
               <w:rPr>
                 <w:rStyle w:val="a7"/>
@@ -1244,6 +1684,94 @@
                 <w:rStyle w:val="a7"/>
                 <w:noProof/>
               </w:rPr>
+              <w:t>Request to set laser signal tower state</w:t>
+            </w:r>
+            <w:r>
+              <w:rPr>
+                <w:noProof/>
+                <w:webHidden/>
+              </w:rPr>
+              <w:tab/>
+            </w:r>
+            <w:r>
+              <w:rPr>
+                <w:noProof/>
+                <w:webHidden/>
+              </w:rPr>
+              <w:fldChar w:fldCharType="begin"/>
+            </w:r>
+            <w:r>
+              <w:rPr>
+                <w:noProof/>
+                <w:webHidden/>
+              </w:rPr>
+              <w:instrText xml:space="preserve"> PAGEREF _Toc206078250 \h </w:instrText>
+            </w:r>
+            <w:r>
+              <w:rPr>
+                <w:noProof/>
+                <w:webHidden/>
+              </w:rPr>
+            </w:r>
+            <w:r>
+              <w:rPr>
+                <w:noProof/>
+                <w:webHidden/>
+              </w:rPr>
+              <w:fldChar w:fldCharType="separate"/>
+            </w:r>
+            <w:r>
+              <w:rPr>
+                <w:noProof/>
+                <w:webHidden/>
+              </w:rPr>
+              <w:t>7</w:t>
+            </w:r>
+            <w:r>
+              <w:rPr>
+                <w:noProof/>
+                <w:webHidden/>
+              </w:rPr>
+              <w:fldChar w:fldCharType="end"/>
+            </w:r>
+          </w:hyperlink>
+        </w:p>
+        <w:p>
+          <w:pPr>
+            <w:pStyle w:val="21"/>
+            <w:tabs>
+              <w:tab w:val="left" w:pos="1540"/>
+              <w:tab w:val="right" w:leader="dot" w:pos="9345"/>
+            </w:tabs>
+            <w:rPr>
+              <w:rFonts w:asciiTheme="minorHAnsi" w:eastAsiaTheme="minorEastAsia" w:hAnsiTheme="minorHAnsi"/>
+              <w:noProof/>
+              <w:sz w:val="22"/>
+              <w:lang w:val="ru-RU" w:eastAsia="ru-RU"/>
+            </w:rPr>
+          </w:pPr>
+          <w:hyperlink w:anchor="_Toc206078251" w:history="1">
+            <w:r>
+              <w:rPr>
+                <w:rStyle w:val="a7"/>
+                <w:noProof/>
+              </w:rPr>
+              <w:t>5.6.</w:t>
+            </w:r>
+            <w:r>
+              <w:rPr>
+                <w:rFonts w:asciiTheme="minorHAnsi" w:eastAsiaTheme="minorEastAsia" w:hAnsiTheme="minorHAnsi"/>
+                <w:noProof/>
+                <w:sz w:val="22"/>
+                <w:lang w:val="ru-RU" w:eastAsia="ru-RU"/>
+              </w:rPr>
+              <w:tab/>
+            </w:r>
+            <w:r>
+              <w:rPr>
+                <w:rStyle w:val="a7"/>
+                <w:noProof/>
+              </w:rPr>
               <w:t>Request to set protection state</w:t>
             </w:r>
             <w:r>
@@ -1265,7 +1793,7 @@
                 <w:noProof/>
                 <w:webHidden/>
               </w:rPr>
-              <w:instrText xml:space="preserve"> PAGEREF _Toc191468680 \h </w:instrText>
+              <w:instrText xml:space="preserve"> PAGEREF _Toc206078251 \h </w:instrText>
             </w:r>
             <w:r>
               <w:rPr>
@@ -1285,7 +1813,95 @@
                 <w:noProof/>
                 <w:webHidden/>
               </w:rPr>
-              <w:t>5</w:t>
+              <w:t>8</w:t>
+            </w:r>
+            <w:r>
+              <w:rPr>
+                <w:noProof/>
+                <w:webHidden/>
+              </w:rPr>
+              <w:fldChar w:fldCharType="end"/>
+            </w:r>
+          </w:hyperlink>
+        </w:p>
+        <w:p>
+          <w:pPr>
+            <w:pStyle w:val="21"/>
+            <w:tabs>
+              <w:tab w:val="left" w:pos="1540"/>
+              <w:tab w:val="right" w:leader="dot" w:pos="9345"/>
+            </w:tabs>
+            <w:rPr>
+              <w:rFonts w:asciiTheme="minorHAnsi" w:eastAsiaTheme="minorEastAsia" w:hAnsiTheme="minorHAnsi"/>
+              <w:noProof/>
+              <w:sz w:val="22"/>
+              <w:lang w:val="ru-RU" w:eastAsia="ru-RU"/>
+            </w:rPr>
+          </w:pPr>
+          <w:hyperlink w:anchor="_Toc206078252" w:history="1">
+            <w:r>
+              <w:rPr>
+                <w:rStyle w:val="a7"/>
+                <w:noProof/>
+              </w:rPr>
+              <w:t>5.7.</w:t>
+            </w:r>
+            <w:r>
+              <w:rPr>
+                <w:rFonts w:asciiTheme="minorHAnsi" w:eastAsiaTheme="minorEastAsia" w:hAnsiTheme="minorHAnsi"/>
+                <w:noProof/>
+                <w:sz w:val="22"/>
+                <w:lang w:val="ru-RU" w:eastAsia="ru-RU"/>
+              </w:rPr>
+              <w:tab/>
+            </w:r>
+            <w:r>
+              <w:rPr>
+                <w:rStyle w:val="a7"/>
+                <w:noProof/>
+              </w:rPr>
+              <w:t>Request to set out state</w:t>
+            </w:r>
+            <w:r>
+              <w:rPr>
+                <w:noProof/>
+                <w:webHidden/>
+              </w:rPr>
+              <w:tab/>
+            </w:r>
+            <w:r>
+              <w:rPr>
+                <w:noProof/>
+                <w:webHidden/>
+              </w:rPr>
+              <w:fldChar w:fldCharType="begin"/>
+            </w:r>
+            <w:r>
+              <w:rPr>
+                <w:noProof/>
+                <w:webHidden/>
+              </w:rPr>
+              <w:instrText xml:space="preserve"> PAGEREF _Toc206078252 \h </w:instrText>
+            </w:r>
+            <w:r>
+              <w:rPr>
+                <w:noProof/>
+                <w:webHidden/>
+              </w:rPr>
+            </w:r>
+            <w:r>
+              <w:rPr>
+                <w:noProof/>
+                <w:webHidden/>
+              </w:rPr>
+              <w:fldChar w:fldCharType="separate"/>
+            </w:r>
+            <w:r>
+              <w:rPr>
+                <w:noProof/>
+                <w:webHidden/>
+              </w:rPr>
+              <w:t>8</w:t>
             </w:r>
             <w:r>
               <w:rPr>
@@ -1326,7 +1942,7 @@
       <w:pPr>
         <w:pStyle w:val="1"/>
       </w:pPr>
-      <w:bookmarkStart w:id="2" w:name="_Toc191468667"/>
+      <w:bookmarkStart w:id="2" w:name="_Toc206078232"/>
       <w:r>
         <w:lastRenderedPageBreak/>
         <w:t>Interface connection</w:t>
@@ -1346,7 +1962,7 @@
       </w:pPr>
       <w:bookmarkStart w:id="3" w:name="_Toc182155863"/>
       <w:bookmarkStart w:id="4" w:name="_Toc182482126"/>
-      <w:bookmarkStart w:id="5" w:name="_Toc191468668"/>
+      <w:bookmarkStart w:id="5" w:name="_Toc206078233"/>
       <w:r>
         <w:t>RS232/USB COM port parameters</w:t>
       </w:r>
@@ -1411,7 +2027,7 @@
       </w:pPr>
       <w:bookmarkStart w:id="6" w:name="_Toc182155864"/>
       <w:bookmarkStart w:id="7" w:name="_Toc182482127"/>
-      <w:bookmarkStart w:id="8" w:name="_Toc191468669"/>
+      <w:bookmarkStart w:id="8" w:name="_Toc206078234"/>
       <w:r>
         <w:t>Protocol description</w:t>
       </w:r>
@@ -1454,7 +2070,7 @@
       </w:pPr>
       <w:bookmarkStart w:id="9" w:name="_Toc182155865"/>
       <w:bookmarkStart w:id="10" w:name="_Toc182482128"/>
-      <w:bookmarkStart w:id="11" w:name="_Toc191468670"/>
+      <w:bookmarkStart w:id="11" w:name="_Toc206078235"/>
       <w:r>
         <w:rPr>
           <w:color w:val="03748B"/>
@@ -1483,15 +2099,7 @@
     </w:p>
     <w:p>
       <w:r>
-        <w:t xml:space="preserve">All commands and responses </w:t>
-      </w:r>
-      <w:proofErr w:type="gramStart"/>
-      <w:r>
-        <w:t>is</w:t>
-      </w:r>
-      <w:proofErr w:type="gramEnd"/>
-      <w:r>
-        <w:t xml:space="preserve"> a simple text string that has the following structure:</w:t>
+        <w:t>All commands and responses is a simple text string that has the following structure:</w:t>
       </w:r>
     </w:p>
     <w:p>
@@ -1499,23 +2107,7 @@
         <w:pStyle w:val="Requeststyle"/>
       </w:pPr>
       <w:r>
-        <w:t>&lt;</w:t>
-      </w:r>
-      <w:proofErr w:type="spellStart"/>
-      <w:r>
-        <w:t>message_header</w:t>
-      </w:r>
-      <w:proofErr w:type="spellEnd"/>
-      <w:r>
-        <w:t>&gt; &lt;</w:t>
-      </w:r>
-      <w:proofErr w:type="spellStart"/>
-      <w:r>
-        <w:t>sub_sys_type</w:t>
-      </w:r>
-      <w:proofErr w:type="spellEnd"/>
-      <w:r>
-        <w:t>&gt; &lt;id&gt; &lt;param1&gt; &lt;param2&gt; &lt;…&gt; &lt;CR&gt;</w:t>
+        <w:t>&lt;message_header&gt; &lt;sub_sys_type&gt; &lt;id&gt; &lt;param1&gt; &lt;param2&gt; &lt;…&gt; &lt;CR&gt;</w:t>
       </w:r>
     </w:p>
     <w:p>
@@ -1528,15 +2120,7 @@
         <w:pStyle w:val="a"/>
       </w:pPr>
       <w:r>
-        <w:t>&lt;</w:t>
-      </w:r>
-      <w:proofErr w:type="spellStart"/>
-      <w:r>
-        <w:t>message_header</w:t>
-      </w:r>
-      <w:proofErr w:type="spellEnd"/>
-      <w:r>
-        <w:t>&gt; - message header that contains command keyword</w:t>
+        <w:t>&lt;message_header&gt; - message header that contains command keyword</w:t>
       </w:r>
     </w:p>
     <w:p>
@@ -1544,15 +2128,7 @@
         <w:pStyle w:val="a"/>
       </w:pPr>
       <w:r>
-        <w:t>&lt;</w:t>
-      </w:r>
-      <w:proofErr w:type="spellStart"/>
-      <w:r>
-        <w:t>sub_sys_type</w:t>
-      </w:r>
-      <w:proofErr w:type="spellEnd"/>
-      <w:r>
-        <w:t>&gt; - target subsystem addressed by the command</w:t>
+        <w:t>&lt;sub_sys_type&gt; - target subsystem addressed by the command</w:t>
       </w:r>
     </w:p>
     <w:p>
@@ -1560,15 +2136,7 @@
         <w:pStyle w:val="a"/>
       </w:pPr>
       <w:r>
-        <w:t xml:space="preserve">&lt;id&gt; - </w:t>
-      </w:r>
-      <w:proofErr w:type="spellStart"/>
-      <w:r>
-        <w:t>subsys</w:t>
-      </w:r>
-      <w:proofErr w:type="spellEnd"/>
-      <w:r>
-        <w:t xml:space="preserve"> address</w:t>
+        <w:t>&lt;id&gt; - subsys address</w:t>
       </w:r>
     </w:p>
     <w:p>
@@ -1581,15 +2149,7 @@
         <w:pStyle w:val="a"/>
       </w:pPr>
       <w:r>
-        <w:t>&lt;</w:t>
-      </w:r>
-      <w:proofErr w:type="spellStart"/>
-      <w:r>
-        <w:t>paramN</w:t>
-      </w:r>
-      <w:proofErr w:type="spellEnd"/>
-      <w:r>
-        <w:t xml:space="preserve">&gt; - a bunch of parameters corresponding to command </w:t>
+        <w:t xml:space="preserve">&lt;paramN&gt; - a bunch of parameters corresponding to command </w:t>
       </w:r>
     </w:p>
     <w:p>
@@ -1614,7 +2174,7 @@
       </w:pPr>
       <w:bookmarkStart w:id="12" w:name="_Toc182155866"/>
       <w:bookmarkStart w:id="13" w:name="_Toc182482129"/>
-      <w:bookmarkStart w:id="14" w:name="_Toc191468671"/>
+      <w:bookmarkStart w:id="14" w:name="_Toc206078236"/>
       <w:r>
         <w:lastRenderedPageBreak/>
         <w:t>Common commands</w:t>
@@ -1648,7 +2208,7 @@
         <w:pStyle w:val="2"/>
       </w:pPr>
       <w:bookmarkStart w:id="15" w:name="_Toc182482130"/>
-      <w:bookmarkStart w:id="16" w:name="_Toc191468672"/>
+      <w:bookmarkStart w:id="16" w:name="_Toc206078237"/>
       <w:r>
         <w:t>Console mode switch request</w:t>
       </w:r>
@@ -1673,7 +2233,13 @@
         <w:pStyle w:val="Responsestyle"/>
       </w:pPr>
       <w:r>
-        <w:t>“Console mode &lt;value&gt;\r”</w:t>
+        <w:t>“</w:t>
+      </w:r>
+      <w:r>
+        <w:t>l</w:t>
+      </w:r>
+      <w:r>
+        <w:t>Console mode &lt;value&gt;\r”</w:t>
       </w:r>
     </w:p>
     <w:p>
@@ -1701,7 +2267,7 @@
         <w:pStyle w:val="2"/>
       </w:pPr>
       <w:bookmarkStart w:id="17" w:name="_Toc182482131"/>
-      <w:bookmarkStart w:id="18" w:name="_Toc191468673"/>
+      <w:bookmarkStart w:id="18" w:name="_Toc206078238"/>
       <w:r>
         <w:t>Get protocol version</w:t>
       </w:r>
@@ -1713,15 +2279,7 @@
         <w:pStyle w:val="Requeststyle"/>
       </w:pPr>
       <w:r>
-        <w:t>“</w:t>
-      </w:r>
-      <w:proofErr w:type="spellStart"/>
-      <w:r>
-        <w:t>lgvers</w:t>
-      </w:r>
-      <w:proofErr w:type="spellEnd"/>
-      <w:r>
-        <w:t>\r”</w:t>
+        <w:t>“lgvers\r”</w:t>
       </w:r>
     </w:p>
     <w:p>
@@ -1734,15 +2292,7 @@
         <w:pStyle w:val="Responsestyle"/>
       </w:pPr>
       <w:r>
-        <w:t>“</w:t>
-      </w:r>
-      <w:proofErr w:type="spellStart"/>
-      <w:r>
-        <w:t>lrvers</w:t>
-      </w:r>
-      <w:proofErr w:type="spellEnd"/>
-      <w:r>
-        <w:t xml:space="preserve"> &lt;protocol version name&gt;\r”</w:t>
+        <w:t>“lrvers &lt;protocol version name&gt;\r”</w:t>
       </w:r>
     </w:p>
     <w:p>
@@ -1764,32 +2314,19 @@
         <w:pStyle w:val="2"/>
       </w:pPr>
       <w:bookmarkStart w:id="19" w:name="_Toc182482132"/>
-      <w:bookmarkStart w:id="20" w:name="_Toc191468674"/>
-      <w:r>
-        <w:t xml:space="preserve">Get hash </w:t>
-      </w:r>
-      <w:proofErr w:type="spellStart"/>
-      <w:r>
-        <w:t>summ</w:t>
+      <w:bookmarkStart w:id="20" w:name="_Toc206078239"/>
+      <w:r>
+        <w:t>Get hash summ</w:t>
       </w:r>
       <w:bookmarkEnd w:id="19"/>
       <w:bookmarkEnd w:id="20"/>
-      <w:proofErr w:type="spellEnd"/>
     </w:p>
     <w:p>
       <w:pPr>
         <w:pStyle w:val="Requeststyle"/>
       </w:pPr>
       <w:r>
-        <w:t>“</w:t>
-      </w:r>
-      <w:proofErr w:type="spellStart"/>
-      <w:r>
-        <w:t>lghash</w:t>
-      </w:r>
-      <w:proofErr w:type="spellEnd"/>
-      <w:r>
-        <w:t>\r”</w:t>
+        <w:t>“lghash\r”</w:t>
       </w:r>
     </w:p>
     <w:p>
@@ -1802,15 +2339,7 @@
         <w:pStyle w:val="Responsestyle"/>
       </w:pPr>
       <w:r>
-        <w:t>“</w:t>
-      </w:r>
-      <w:proofErr w:type="spellStart"/>
-      <w:r>
-        <w:t>lrhash</w:t>
-      </w:r>
-      <w:proofErr w:type="spellEnd"/>
-      <w:r>
-        <w:t xml:space="preserve"> &lt;hash information&gt;\r”</w:t>
+        <w:t>“lrhash &lt;hash information&gt;\r”</w:t>
       </w:r>
     </w:p>
     <w:p>
@@ -1839,34 +2368,20 @@
         <w:br w:type="page"/>
       </w:r>
       <w:bookmarkStart w:id="21" w:name="_Toc198034273"/>
+      <w:bookmarkStart w:id="22" w:name="_Toc206078240"/>
       <w:r>
         <w:lastRenderedPageBreak/>
         <w:t>Set new IP address</w:t>
       </w:r>
       <w:bookmarkEnd w:id="21"/>
+      <w:bookmarkEnd w:id="22"/>
     </w:p>
     <w:p>
       <w:pPr>
         <w:pStyle w:val="Requeststyle"/>
       </w:pPr>
       <w:r>
-        <w:t>“</w:t>
-      </w:r>
-      <w:proofErr w:type="spellStart"/>
-      <w:r>
-        <w:t>lsip</w:t>
-      </w:r>
-      <w:proofErr w:type="spellEnd"/>
-      <w:r>
-        <w:t xml:space="preserve"> &lt;</w:t>
-      </w:r>
-      <w:proofErr w:type="spellStart"/>
-      <w:r>
-        <w:t>xxx.xxx.xxx.xxx</w:t>
-      </w:r>
-      <w:proofErr w:type="spellEnd"/>
-      <w:r>
-        <w:t xml:space="preserve">&gt;\r” </w:t>
+        <w:t xml:space="preserve">“lsip &lt;xxx.xxx.xxx.xxx&gt;\r” </w:t>
       </w:r>
     </w:p>
     <w:p>
@@ -1885,15 +2400,7 @@
         <w:spacing w:after="0" w:line="240" w:lineRule="auto"/>
       </w:pPr>
       <w:r>
-        <w:t>&lt;</w:t>
-      </w:r>
-      <w:proofErr w:type="spellStart"/>
-      <w:r>
-        <w:t>xxx.xxx.xxx.xxx</w:t>
-      </w:r>
-      <w:proofErr w:type="spellEnd"/>
-      <w:r>
-        <w:t>&gt; - current IP address, (192.168.</w:t>
+        <w:t>&lt;xxx.xxx.xxx.xxx&gt; - current IP address, (192.168.</w:t>
       </w:r>
       <w:r>
         <w:t>26</w:t>
@@ -1913,23 +2420,7 @@
         <w:pStyle w:val="Responsestyle"/>
       </w:pPr>
       <w:r>
-        <w:t>“</w:t>
-      </w:r>
-      <w:proofErr w:type="spellStart"/>
-      <w:r>
-        <w:t>lrip</w:t>
-      </w:r>
-      <w:proofErr w:type="spellEnd"/>
-      <w:r>
-        <w:t xml:space="preserve"> &lt;</w:t>
-      </w:r>
-      <w:proofErr w:type="spellStart"/>
-      <w:r>
-        <w:t>xxx.xxx.xxx.xxx</w:t>
-      </w:r>
-      <w:proofErr w:type="spellEnd"/>
-      <w:r>
-        <w:t>&gt;\r”</w:t>
+        <w:t>“lrip &lt;xxx.xxx.xxx.xxx&gt;\r”</w:t>
       </w:r>
     </w:p>
     <w:p>
@@ -1942,23 +2433,7 @@
         <w:pStyle w:val="Responsestyle"/>
       </w:pPr>
       <w:r>
-        <w:t>“</w:t>
-      </w:r>
-      <w:proofErr w:type="spellStart"/>
-      <w:r>
-        <w:t>lrip</w:t>
-      </w:r>
-      <w:proofErr w:type="spellEnd"/>
-      <w:r>
-        <w:t xml:space="preserve"> &lt;</w:t>
-      </w:r>
-      <w:proofErr w:type="spellStart"/>
-      <w:r>
-        <w:t>xxx.xxx.xxx.xxx</w:t>
-      </w:r>
-      <w:proofErr w:type="spellEnd"/>
-      <w:r>
-        <w:t xml:space="preserve">&gt; ERR\r” </w:t>
+        <w:t xml:space="preserve">“lrip &lt;xxx.xxx.xxx.xxx&gt; ERR\r” </w:t>
       </w:r>
     </w:p>
     <w:p>
@@ -1977,15 +2452,7 @@
         <w:spacing w:after="0" w:line="240" w:lineRule="auto"/>
       </w:pPr>
       <w:r>
-        <w:t>&lt;</w:t>
-      </w:r>
-      <w:proofErr w:type="spellStart"/>
-      <w:r>
-        <w:t>xxx.xxx.xxx.xxx</w:t>
-      </w:r>
-      <w:proofErr w:type="spellEnd"/>
-      <w:r>
-        <w:t>&gt; - current IP address, (192.168.</w:t>
+        <w:t>&lt;xxx.xxx.xxx.xxx&gt; - current IP address, (192.168.</w:t>
       </w:r>
       <w:r>
         <w:t>26</w:t>
@@ -2007,26 +2474,20 @@
       <w:pPr>
         <w:pStyle w:val="2"/>
       </w:pPr>
-      <w:bookmarkStart w:id="22" w:name="_Toc198034272"/>
+      <w:bookmarkStart w:id="23" w:name="_Toc198034272"/>
+      <w:bookmarkStart w:id="24" w:name="_Toc206078241"/>
       <w:r>
         <w:t>Get current IP address</w:t>
       </w:r>
-      <w:bookmarkEnd w:id="22"/>
+      <w:bookmarkEnd w:id="23"/>
+      <w:bookmarkEnd w:id="24"/>
     </w:p>
     <w:p>
       <w:pPr>
         <w:pStyle w:val="Requeststyle"/>
       </w:pPr>
       <w:r>
-        <w:t>“</w:t>
-      </w:r>
-      <w:proofErr w:type="spellStart"/>
-      <w:r>
-        <w:t>lgip</w:t>
-      </w:r>
-      <w:proofErr w:type="spellEnd"/>
-      <w:r>
-        <w:t>\r”</w:t>
+        <w:t>“lgip\r”</w:t>
       </w:r>
     </w:p>
     <w:p>
@@ -2039,23 +2500,7 @@
         <w:pStyle w:val="Responsestyle"/>
       </w:pPr>
       <w:r>
-        <w:t>“</w:t>
-      </w:r>
-      <w:proofErr w:type="spellStart"/>
-      <w:r>
-        <w:t>lrip</w:t>
-      </w:r>
-      <w:proofErr w:type="spellEnd"/>
-      <w:r>
-        <w:t xml:space="preserve"> &lt;</w:t>
-      </w:r>
-      <w:proofErr w:type="spellStart"/>
-      <w:r>
-        <w:t>xxx.xxx.xxx.xxx</w:t>
-      </w:r>
-      <w:proofErr w:type="spellEnd"/>
-      <w:r>
-        <w:t>&gt;\r”</w:t>
+        <w:t>“lrip &lt;xxx.xxx.xxx.xxx&gt;\r”</w:t>
       </w:r>
     </w:p>
     <w:p>
@@ -2074,15 +2519,7 @@
         <w:spacing w:after="0" w:line="240" w:lineRule="auto"/>
       </w:pPr>
       <w:r>
-        <w:t>&lt;</w:t>
-      </w:r>
-      <w:proofErr w:type="spellStart"/>
-      <w:r>
-        <w:t>xxx.xxx.xxx.xxx</w:t>
-      </w:r>
-      <w:proofErr w:type="spellEnd"/>
-      <w:r>
-        <w:t>&gt; - current IP address, (192.168.</w:t>
+        <w:t>&lt;xxx.xxx.xxx.xxx&gt; - current IP address, (192.168.</w:t>
       </w:r>
       <w:r>
         <w:t>26</w:t>
@@ -2104,11 +2541,13 @@
       <w:pPr>
         <w:pStyle w:val="2"/>
       </w:pPr>
-      <w:bookmarkStart w:id="23" w:name="_Toc198034274"/>
+      <w:bookmarkStart w:id="25" w:name="_Toc198034274"/>
+      <w:bookmarkStart w:id="26" w:name="_Toc206078242"/>
       <w:r>
         <w:t>Set new MAC address</w:t>
       </w:r>
-      <w:bookmarkEnd w:id="23"/>
+      <w:bookmarkEnd w:id="25"/>
+      <w:bookmarkEnd w:id="26"/>
     </w:p>
     <w:p>
       <w:pPr>
@@ -2117,48 +2556,35 @@
       <w:r>
         <w:t>“</w:t>
       </w:r>
-      <w:proofErr w:type="spellStart"/>
       <w:r>
         <w:t>lsmac</w:t>
       </w:r>
-      <w:proofErr w:type="spellEnd"/>
       <w:r>
         <w:t xml:space="preserve"> &lt;xx</w:t>
       </w:r>
       <w:r>
         <w:t xml:space="preserve"> </w:t>
       </w:r>
-      <w:proofErr w:type="spellStart"/>
       <w:r>
         <w:t>xx</w:t>
       </w:r>
-      <w:proofErr w:type="spellEnd"/>
       <w:r>
         <w:t xml:space="preserve"> </w:t>
       </w:r>
-      <w:proofErr w:type="spellStart"/>
       <w:r>
         <w:t>xx</w:t>
       </w:r>
-      <w:proofErr w:type="spellEnd"/>
       <w:r>
         <w:t xml:space="preserve"> </w:t>
       </w:r>
-      <w:proofErr w:type="spellStart"/>
       <w:r>
         <w:t>xx</w:t>
       </w:r>
-      <w:proofErr w:type="spellEnd"/>
       <w:r>
         <w:t xml:space="preserve"> </w:t>
       </w:r>
-      <w:proofErr w:type="spellStart"/>
-      <w:r>
-        <w:t>xx</w:t>
-      </w:r>
-      <w:proofErr w:type="spellEnd"/>
-      <w:r>
-        <w:t xml:space="preserve"> xx&gt;\r” </w:t>
+      <w:r>
+        <w:t xml:space="preserve">xx xx&gt;\r” </w:t>
       </w:r>
     </w:p>
     <w:p>
@@ -2188,45 +2614,26 @@
       <w:r>
         <w:t xml:space="preserve"> </w:t>
       </w:r>
-      <w:proofErr w:type="spellStart"/>
       <w:r>
         <w:t>xx</w:t>
       </w:r>
-      <w:proofErr w:type="spellEnd"/>
       <w:r>
         <w:t xml:space="preserve"> </w:t>
       </w:r>
-      <w:proofErr w:type="spellStart"/>
       <w:r>
         <w:t>xx</w:t>
       </w:r>
-      <w:proofErr w:type="spellEnd"/>
       <w:r>
         <w:t xml:space="preserve"> </w:t>
       </w:r>
-      <w:proofErr w:type="spellStart"/>
       <w:r>
         <w:t>xx</w:t>
       </w:r>
-      <w:proofErr w:type="spellEnd"/>
       <w:r>
         <w:t xml:space="preserve"> </w:t>
       </w:r>
-      <w:proofErr w:type="spellStart"/>
-      <w:r>
-        <w:t>xx</w:t>
-      </w:r>
-      <w:proofErr w:type="spellEnd"/>
-      <w:r>
-        <w:t xml:space="preserve"> </w:t>
-      </w:r>
-      <w:proofErr w:type="spellStart"/>
-      <w:r>
-        <w:t>xx</w:t>
-      </w:r>
-      <w:proofErr w:type="spellEnd"/>
-      <w:r>
-        <w:t xml:space="preserve"> &gt; - new MAC address</w:t>
+      <w:r>
+        <w:t>xx xx &gt; - new MAC address</w:t>
       </w:r>
     </w:p>
     <w:p/>
@@ -2240,47 +2647,7 @@
         <w:pStyle w:val="Responsestyle"/>
       </w:pPr>
       <w:r>
-        <w:t>“</w:t>
-      </w:r>
-      <w:proofErr w:type="spellStart"/>
-      <w:r>
-        <w:t>lrmac</w:t>
-      </w:r>
-      <w:proofErr w:type="spellEnd"/>
-      <w:r>
-        <w:t xml:space="preserve"> &lt;xx </w:t>
-      </w:r>
-      <w:proofErr w:type="spellStart"/>
-      <w:r>
-        <w:t>xx</w:t>
-      </w:r>
-      <w:proofErr w:type="spellEnd"/>
-      <w:r>
-        <w:t xml:space="preserve"> </w:t>
-      </w:r>
-      <w:proofErr w:type="spellStart"/>
-      <w:r>
-        <w:t>xx</w:t>
-      </w:r>
-      <w:proofErr w:type="spellEnd"/>
-      <w:r>
-        <w:t xml:space="preserve"> </w:t>
-      </w:r>
-      <w:proofErr w:type="spellStart"/>
-      <w:r>
-        <w:t>xx</w:t>
-      </w:r>
-      <w:proofErr w:type="spellEnd"/>
-      <w:r>
-        <w:t xml:space="preserve"> </w:t>
-      </w:r>
-      <w:proofErr w:type="spellStart"/>
-      <w:r>
-        <w:t>xx</w:t>
-      </w:r>
-      <w:proofErr w:type="spellEnd"/>
-      <w:r>
-        <w:t xml:space="preserve"> xx&gt;\r”</w:t>
+        <w:t>“lrmac &lt;xx xx xx xx xx xx&gt;\r”</w:t>
       </w:r>
     </w:p>
     <w:p>
@@ -2293,47 +2660,7 @@
         <w:pStyle w:val="Responsestyle"/>
       </w:pPr>
       <w:r>
-        <w:t>“</w:t>
-      </w:r>
-      <w:proofErr w:type="spellStart"/>
-      <w:r>
-        <w:t>lrmac</w:t>
-      </w:r>
-      <w:proofErr w:type="spellEnd"/>
-      <w:r>
-        <w:t xml:space="preserve"> &lt;xx </w:t>
-      </w:r>
-      <w:proofErr w:type="spellStart"/>
-      <w:r>
-        <w:t>xx</w:t>
-      </w:r>
-      <w:proofErr w:type="spellEnd"/>
-      <w:r>
-        <w:t xml:space="preserve"> </w:t>
-      </w:r>
-      <w:proofErr w:type="spellStart"/>
-      <w:r>
-        <w:t>xx</w:t>
-      </w:r>
-      <w:proofErr w:type="spellEnd"/>
-      <w:r>
-        <w:t xml:space="preserve"> </w:t>
-      </w:r>
-      <w:proofErr w:type="spellStart"/>
-      <w:r>
-        <w:t>xx</w:t>
-      </w:r>
-      <w:proofErr w:type="spellEnd"/>
-      <w:r>
-        <w:t xml:space="preserve"> </w:t>
-      </w:r>
-      <w:proofErr w:type="spellStart"/>
-      <w:r>
-        <w:t>xx</w:t>
-      </w:r>
-      <w:proofErr w:type="spellEnd"/>
-      <w:r>
-        <w:t xml:space="preserve"> xx&gt; ERR\r</w:t>
+        <w:t>“lrmac &lt;xx xx xx xx xx xx&gt; ERR\r</w:t>
       </w:r>
     </w:p>
     <w:p>
@@ -2350,26 +2677,20 @@
       <w:pPr>
         <w:pStyle w:val="2"/>
       </w:pPr>
-      <w:bookmarkStart w:id="24" w:name="_Toc198034275"/>
+      <w:bookmarkStart w:id="27" w:name="_Toc198034275"/>
+      <w:bookmarkStart w:id="28" w:name="_Toc206078243"/>
       <w:r>
         <w:t>Get current MAC address</w:t>
       </w:r>
-      <w:bookmarkEnd w:id="24"/>
+      <w:bookmarkEnd w:id="27"/>
+      <w:bookmarkEnd w:id="28"/>
     </w:p>
     <w:p>
       <w:pPr>
         <w:pStyle w:val="Requeststyle"/>
       </w:pPr>
       <w:r>
-        <w:t>“</w:t>
-      </w:r>
-      <w:proofErr w:type="spellStart"/>
-      <w:r>
-        <w:t>lgmac</w:t>
-      </w:r>
-      <w:proofErr w:type="spellEnd"/>
-      <w:r>
-        <w:t>\r”</w:t>
+        <w:t>“lgmac\r”</w:t>
       </w:r>
     </w:p>
     <w:p>
@@ -2382,47 +2703,7 @@
         <w:pStyle w:val="Responsestyle"/>
       </w:pPr>
       <w:r>
-        <w:t>“</w:t>
-      </w:r>
-      <w:proofErr w:type="spellStart"/>
-      <w:r>
-        <w:t>lrmac</w:t>
-      </w:r>
-      <w:proofErr w:type="spellEnd"/>
-      <w:r>
-        <w:t xml:space="preserve"> &lt;xx </w:t>
-      </w:r>
-      <w:proofErr w:type="spellStart"/>
-      <w:r>
-        <w:t>xx</w:t>
-      </w:r>
-      <w:proofErr w:type="spellEnd"/>
-      <w:r>
-        <w:t xml:space="preserve"> </w:t>
-      </w:r>
-      <w:proofErr w:type="spellStart"/>
-      <w:r>
-        <w:t>xx</w:t>
-      </w:r>
-      <w:proofErr w:type="spellEnd"/>
-      <w:r>
-        <w:t xml:space="preserve"> </w:t>
-      </w:r>
-      <w:proofErr w:type="spellStart"/>
-      <w:r>
-        <w:t>xx</w:t>
-      </w:r>
-      <w:proofErr w:type="spellEnd"/>
-      <w:r>
-        <w:t xml:space="preserve"> </w:t>
-      </w:r>
-      <w:proofErr w:type="spellStart"/>
-      <w:r>
-        <w:t>xx</w:t>
-      </w:r>
-      <w:proofErr w:type="spellEnd"/>
-      <w:r>
-        <w:t xml:space="preserve"> xx&gt;\r”</w:t>
+        <w:t>“lrmac &lt;xx xx xx xx xx xx&gt;\r”</w:t>
       </w:r>
     </w:p>
     <w:p>
@@ -2452,45 +2733,26 @@
       <w:r>
         <w:t xml:space="preserve"> </w:t>
       </w:r>
-      <w:proofErr w:type="spellStart"/>
       <w:r>
         <w:t>xx</w:t>
       </w:r>
-      <w:proofErr w:type="spellEnd"/>
       <w:r>
         <w:t xml:space="preserve"> </w:t>
       </w:r>
-      <w:proofErr w:type="spellStart"/>
       <w:r>
         <w:t>xx</w:t>
       </w:r>
-      <w:proofErr w:type="spellEnd"/>
       <w:r>
         <w:t xml:space="preserve"> </w:t>
       </w:r>
-      <w:proofErr w:type="spellStart"/>
       <w:r>
         <w:t>xx</w:t>
       </w:r>
-      <w:proofErr w:type="spellEnd"/>
       <w:r>
         <w:t xml:space="preserve"> </w:t>
       </w:r>
-      <w:proofErr w:type="spellStart"/>
-      <w:r>
-        <w:t>xx</w:t>
-      </w:r>
-      <w:proofErr w:type="spellEnd"/>
-      <w:r>
-        <w:t xml:space="preserve"> </w:t>
-      </w:r>
-      <w:proofErr w:type="spellStart"/>
-      <w:r>
-        <w:t>xx</w:t>
-      </w:r>
-      <w:proofErr w:type="spellEnd"/>
-      <w:r>
-        <w:t xml:space="preserve"> &gt; - current MAC address</w:t>
+      <w:r>
+        <w:t>xx xx &gt; - current MAC address</w:t>
       </w:r>
     </w:p>
     <w:p>
@@ -2515,7 +2777,8 @@
       <w:pPr>
         <w:pStyle w:val="2"/>
       </w:pPr>
-      <w:bookmarkStart w:id="25" w:name="_Toc198034269"/>
+      <w:bookmarkStart w:id="29" w:name="_Toc198034269"/>
+      <w:bookmarkStart w:id="30" w:name="_Toc206078244"/>
       <w:r>
         <w:lastRenderedPageBreak/>
         <w:t>Factory</w:t>
@@ -2526,22 +2789,15 @@
       <w:r>
         <w:t>request</w:t>
       </w:r>
-      <w:bookmarkEnd w:id="25"/>
+      <w:bookmarkEnd w:id="29"/>
+      <w:bookmarkEnd w:id="30"/>
     </w:p>
     <w:p>
       <w:pPr>
         <w:pStyle w:val="Requeststyle"/>
       </w:pPr>
       <w:r>
-        <w:t>“</w:t>
-      </w:r>
-      <w:proofErr w:type="spellStart"/>
-      <w:r>
-        <w:t>lsfactrst</w:t>
-      </w:r>
-      <w:proofErr w:type="spellEnd"/>
-      <w:r>
-        <w:t>\r”</w:t>
+        <w:t>“lsfactrst\r”</w:t>
       </w:r>
     </w:p>
     <w:p>
@@ -2560,17 +2816,7 @@
         <w:pStyle w:val="Responsestyle"/>
       </w:pPr>
       <w:r>
-        <w:t>“</w:t>
-      </w:r>
-      <w:proofErr w:type="spellStart"/>
-      <w:proofErr w:type="gramStart"/>
-      <w:r>
-        <w:t>lrfactrst</w:t>
-      </w:r>
-      <w:proofErr w:type="spellEnd"/>
-      <w:proofErr w:type="gramEnd"/>
-      <w:r>
-        <w:t xml:space="preserve"> OK\r”</w:t>
+        <w:t>“lrfactrst OK\r”</w:t>
       </w:r>
     </w:p>
     <w:p>
@@ -2583,17 +2829,7 @@
         <w:pStyle w:val="Responsestyle"/>
       </w:pPr>
       <w:r>
-        <w:t>“</w:t>
-      </w:r>
-      <w:proofErr w:type="spellStart"/>
-      <w:proofErr w:type="gramStart"/>
-      <w:r>
-        <w:t>lrfactrst</w:t>
-      </w:r>
-      <w:proofErr w:type="spellEnd"/>
-      <w:proofErr w:type="gramEnd"/>
-      <w:r>
-        <w:t xml:space="preserve"> ERR\r” </w:t>
+        <w:t xml:space="preserve">“lrfactrst ERR\r” </w:t>
       </w:r>
     </w:p>
     <w:p>
@@ -2820,7 +3056,7 @@
       <w:pPr>
         <w:pStyle w:val="1"/>
       </w:pPr>
-      <w:bookmarkStart w:id="26" w:name="_Toc191468675"/>
+      <w:bookmarkStart w:id="31" w:name="_Toc206078245"/>
       <w:r>
         <w:lastRenderedPageBreak/>
         <w:t>C</w:t>
@@ -2828,195 +3064,118 @@
       <w:r>
         <w:t>ommand set</w:t>
       </w:r>
-      <w:bookmarkEnd w:id="26"/>
+      <w:bookmarkEnd w:id="31"/>
     </w:p>
     <w:p>
       <w:pPr>
         <w:pStyle w:val="2"/>
       </w:pPr>
-      <w:bookmarkStart w:id="27" w:name="_Toc191468676"/>
+      <w:bookmarkStart w:id="32" w:name="_Toc206078246"/>
       <w:r>
         <w:t>Request to get status</w:t>
       </w:r>
-      <w:bookmarkEnd w:id="27"/>
+      <w:bookmarkEnd w:id="32"/>
     </w:p>
     <w:p>
       <w:pPr>
         <w:pStyle w:val="Requeststyle"/>
       </w:pPr>
       <w:r>
-        <w:t>“</w:t>
-      </w:r>
-      <w:proofErr w:type="spellStart"/>
-      <w:proofErr w:type="gramStart"/>
-      <w:r>
-        <w:t>lgstatus</w:t>
-      </w:r>
-      <w:proofErr w:type="spellEnd"/>
-      <w:proofErr w:type="gramEnd"/>
+        <w:t xml:space="preserve">“lgstatus </w:t>
+      </w:r>
+      <w:r>
+        <w:t>comm</w:t>
+      </w:r>
+      <w:r>
+        <w:t xml:space="preserve"> &lt;id&gt;</w:t>
+      </w:r>
+      <w:r>
+        <w:t>\</w:t>
+      </w:r>
+      <w:r>
+        <w:t>r”</w:t>
+      </w:r>
+    </w:p>
+    <w:p>
+      <w:r>
+        <w:t>Response:</w:t>
+      </w:r>
+    </w:p>
+    <w:p>
+      <w:pPr>
+        <w:pStyle w:val="Responsestyle"/>
+      </w:pPr>
+      <w:r>
+        <w:t xml:space="preserve">“lrstatus </w:t>
+      </w:r>
+      <w:r>
+        <w:t>comm</w:t>
+      </w:r>
+      <w:r>
+        <w:t xml:space="preserve"> &lt;id&gt; </w:t>
+      </w:r>
+      <w:r>
+        <w:t>&lt;key&gt; &lt;emergency&gt; &lt;door1&gt; &lt;door2&gt; &lt;door3&gt; &lt;protection&gt; &lt;relay1&gt; &lt;relay2&gt; &lt;relay3&gt; &lt;relay4&gt;</w:t>
+      </w:r>
+      <w:r>
+        <w:t xml:space="preserve"> &lt;relay</w:t>
+      </w:r>
+      <w:r>
+        <w:t>5</w:t>
+      </w:r>
+      <w:r>
+        <w:t>&gt;</w:t>
+      </w:r>
+      <w:r>
+        <w:t xml:space="preserve"> &lt;lamp</w:t>
+      </w:r>
+      <w:r>
+        <w:t>_fl</w:t>
+      </w:r>
+      <w:r>
+        <w:t>&gt; &lt;lamp</w:t>
+      </w:r>
+      <w:r>
+        <w:t>_bl</w:t>
+      </w:r>
+      <w:r>
+        <w:t>&gt; &lt;lamp</w:t>
+      </w:r>
+      <w:r>
+        <w:t>_pl</w:t>
+      </w:r>
+      <w:r>
+        <w:t>&gt; &lt;laser_control&gt;</w:t>
+      </w:r>
       <w:r>
         <w:t xml:space="preserve"> </w:t>
       </w:r>
       <w:r>
-        <w:t>comm</w:t>
-      </w:r>
-      <w:r>
-        <w:t xml:space="preserve"> &lt;id&gt;</w:t>
-      </w:r>
-      <w:r>
-        <w:t>\</w:t>
-      </w:r>
-      <w:r>
-        <w:t>r”</w:t>
-      </w:r>
-    </w:p>
-    <w:p>
-      <w:r>
-        <w:t>Response:</w:t>
+        <w:t>&lt;button_fl&gt; &lt;button_bl&gt; &lt;button_pl&gt;</w:t>
+      </w:r>
+      <w:r>
+        <w:t xml:space="preserve"> &lt;out1&gt; &lt;out2&gt;</w:t>
+      </w:r>
+      <w:r>
+        <w:t>\r”</w:t>
       </w:r>
     </w:p>
     <w:p>
       <w:pPr>
         <w:pStyle w:val="Responsestyle"/>
       </w:pPr>
-      <w:r>
-        <w:t>“</w:t>
-      </w:r>
-      <w:proofErr w:type="spellStart"/>
-      <w:proofErr w:type="gramStart"/>
-      <w:r>
-        <w:t>lrstatus</w:t>
-      </w:r>
-      <w:proofErr w:type="spellEnd"/>
-      <w:proofErr w:type="gramEnd"/>
-      <w:r>
-        <w:t xml:space="preserve"> </w:t>
-      </w:r>
-      <w:r>
-        <w:t>comm</w:t>
-      </w:r>
-      <w:r>
-        <w:t xml:space="preserve"> &lt;id&gt; </w:t>
-      </w:r>
-      <w:r>
-        <w:t>&lt;key&gt; &lt;emergency&gt; &lt;door1&gt; &lt;door2&gt; &lt;door3&gt; &lt;protection&gt; &lt;relay1&gt; &lt;relay2&gt; &lt;relay3&gt; &lt;relay4&gt;</w:t>
-      </w:r>
-      <w:r>
-        <w:t xml:space="preserve"> &lt;relay</w:t>
-      </w:r>
-      <w:r>
-        <w:t>5</w:t>
-      </w:r>
-      <w:r>
-        <w:t>&gt;</w:t>
-      </w:r>
-      <w:r>
-        <w:t xml:space="preserve"> &lt;</w:t>
-      </w:r>
-      <w:proofErr w:type="spellStart"/>
-      <w:r>
-        <w:t>lamp</w:t>
-      </w:r>
-      <w:r>
-        <w:t>_fl</w:t>
-      </w:r>
-      <w:proofErr w:type="spellEnd"/>
-      <w:r>
-        <w:t>&gt; &lt;</w:t>
-      </w:r>
-      <w:proofErr w:type="spellStart"/>
-      <w:r>
-        <w:t>lamp</w:t>
-      </w:r>
-      <w:r>
-        <w:t>_bl</w:t>
-      </w:r>
-      <w:proofErr w:type="spellEnd"/>
-      <w:r>
-        <w:t>&gt; &lt;</w:t>
-      </w:r>
-      <w:proofErr w:type="spellStart"/>
-      <w:r>
-        <w:t>lamp</w:t>
-      </w:r>
-      <w:r>
-        <w:t>_pl</w:t>
-      </w:r>
-      <w:proofErr w:type="spellEnd"/>
-      <w:r>
-        <w:t>&gt; &lt;</w:t>
-      </w:r>
-      <w:proofErr w:type="spellStart"/>
-      <w:r>
-        <w:t>laser_control</w:t>
-      </w:r>
-      <w:proofErr w:type="spellEnd"/>
-      <w:r>
-        <w:t>&gt;</w:t>
-      </w:r>
-      <w:r>
-        <w:t xml:space="preserve"> </w:t>
-      </w:r>
-      <w:r>
-        <w:t>&lt;</w:t>
-      </w:r>
-      <w:proofErr w:type="spellStart"/>
-      <w:r>
-        <w:t>button_fl</w:t>
-      </w:r>
-      <w:proofErr w:type="spellEnd"/>
-      <w:r>
-        <w:t>&gt; &lt;</w:t>
-      </w:r>
-      <w:proofErr w:type="spellStart"/>
-      <w:r>
-        <w:t>button_bl</w:t>
-      </w:r>
-      <w:proofErr w:type="spellEnd"/>
-      <w:r>
-        <w:t>&gt; &lt;</w:t>
-      </w:r>
-      <w:proofErr w:type="spellStart"/>
-      <w:r>
-        <w:t>button_pl</w:t>
-      </w:r>
-      <w:proofErr w:type="spellEnd"/>
-      <w:r>
-        <w:t>&gt;</w:t>
-      </w:r>
-      <w:r>
-        <w:t xml:space="preserve"> &lt;out1&gt; &lt;out2&gt;</w:t>
-      </w:r>
-      <w:r>
-        <w:t>\r”</w:t>
+    </w:p>
+    <w:p>
+      <w:r>
+        <w:t>ERROR Response:</w:t>
       </w:r>
     </w:p>
     <w:p>
       <w:pPr>
         <w:pStyle w:val="Responsestyle"/>
       </w:pPr>
-    </w:p>
-    <w:p>
-      <w:r>
-        <w:t>ERROR Response:</w:t>
-      </w:r>
-    </w:p>
-    <w:p>
-      <w:pPr>
-        <w:pStyle w:val="Responsestyle"/>
-      </w:pPr>
-      <w:r>
-        <w:t>“</w:t>
-      </w:r>
-      <w:proofErr w:type="spellStart"/>
-      <w:proofErr w:type="gramStart"/>
-      <w:r>
-        <w:t>lrstatus</w:t>
-      </w:r>
-      <w:proofErr w:type="spellEnd"/>
-      <w:proofErr w:type="gramEnd"/>
-      <w:r>
-        <w:t xml:space="preserve"> </w:t>
+      <w:r>
+        <w:t xml:space="preserve">“lrstatus </w:t>
       </w:r>
       <w:r>
         <w:t>comm</w:t>
@@ -3091,15 +3250,7 @@
         </w:numPr>
       </w:pPr>
       <w:r>
-        <w:t>&lt;</w:t>
-      </w:r>
-      <w:proofErr w:type="spellStart"/>
-      <w:r>
-        <w:t>doorN</w:t>
-      </w:r>
-      <w:proofErr w:type="spellEnd"/>
-      <w:r>
-        <w:t>&gt; - N door state (int), 0 – off, 1 – triggered</w:t>
+        <w:t>&lt;doorN&gt; - N door state (int), 0 – off, 1 – triggered</w:t>
       </w:r>
     </w:p>
     <w:p>
@@ -3123,15 +3274,7 @@
         </w:numPr>
       </w:pPr>
       <w:r>
-        <w:t>&lt;</w:t>
-      </w:r>
-      <w:proofErr w:type="spellStart"/>
-      <w:r>
-        <w:t>relayN</w:t>
-      </w:r>
-      <w:proofErr w:type="spellEnd"/>
-      <w:r>
-        <w:t xml:space="preserve">&gt; - relay state (int) 0 – off, 1 – on  </w:t>
+        <w:t xml:space="preserve">&lt;relayN&gt; - relay state (int) 0 – off, 1 – on  </w:t>
       </w:r>
     </w:p>
     <w:p>
@@ -3143,16 +3286,11 @@
         </w:numPr>
       </w:pPr>
       <w:r>
-        <w:t>&lt;</w:t>
-      </w:r>
-      <w:proofErr w:type="spellStart"/>
-      <w:r>
-        <w:t>lamp</w:t>
+        <w:t>&lt;lamp</w:t>
       </w:r>
       <w:r>
         <w:t>_Xl</w:t>
       </w:r>
-      <w:proofErr w:type="spellEnd"/>
       <w:r>
         <w:t>&gt;</w:t>
       </w:r>
@@ -3175,23 +3313,7 @@
         </w:numPr>
       </w:pPr>
       <w:r>
-        <w:t>&lt;</w:t>
-      </w:r>
-      <w:proofErr w:type="spellStart"/>
-      <w:r>
-        <w:t>laser_control</w:t>
-      </w:r>
-      <w:proofErr w:type="spellEnd"/>
-      <w:r>
-        <w:t xml:space="preserve">&gt; - laser control type, (int) 0 – scan head, 1 – </w:t>
-      </w:r>
-      <w:proofErr w:type="spellStart"/>
-      <w:r>
-        <w:t>acs</w:t>
-      </w:r>
-      <w:proofErr w:type="spellEnd"/>
-      <w:r>
-        <w:t xml:space="preserve"> LCI</w:t>
+        <w:t>&lt;laser_control&gt; - laser control type, (int) 0 – scan head, 1 – acs LCI</w:t>
       </w:r>
     </w:p>
     <w:p>
@@ -3205,11 +3327,9 @@
       <w:r>
         <w:t>&lt;</w:t>
       </w:r>
-      <w:proofErr w:type="spellStart"/>
       <w:r>
         <w:t>button_Xl</w:t>
       </w:r>
-      <w:proofErr w:type="spellEnd"/>
       <w:r>
         <w:t>&gt;</w:t>
       </w:r>
@@ -3226,15 +3346,7 @@
         </w:numPr>
       </w:pPr>
       <w:r>
-        <w:t>&lt;</w:t>
-      </w:r>
-      <w:proofErr w:type="spellStart"/>
-      <w:r>
-        <w:t>outN</w:t>
-      </w:r>
-      <w:proofErr w:type="spellEnd"/>
-      <w:r>
-        <w:t>&gt; - N out state (int), 0 – off, 1 - on</w:t>
+        <w:t>&lt;outN&gt; - N out state (int), 0 – off, 1 - on</w:t>
       </w:r>
     </w:p>
     <w:p>
@@ -3251,7 +3363,7 @@
       <w:pPr>
         <w:pStyle w:val="2"/>
       </w:pPr>
-      <w:bookmarkStart w:id="28" w:name="_Toc191468677"/>
+      <w:bookmarkStart w:id="33" w:name="_Toc206078247"/>
       <w:r>
         <w:t xml:space="preserve">Request to set </w:t>
       </w:r>
@@ -3261,23 +3373,18 @@
       <w:r>
         <w:t xml:space="preserve"> state</w:t>
       </w:r>
-      <w:bookmarkEnd w:id="28"/>
+      <w:bookmarkEnd w:id="33"/>
     </w:p>
     <w:p>
       <w:pPr>
         <w:pStyle w:val="Requeststyle"/>
       </w:pPr>
       <w:r>
-        <w:t>“</w:t>
-      </w:r>
-      <w:proofErr w:type="spellStart"/>
-      <w:r>
-        <w:t>ls</w:t>
+        <w:t>“ls</w:t>
       </w:r>
       <w:r>
         <w:t>relay</w:t>
       </w:r>
-      <w:proofErr w:type="spellEnd"/>
       <w:r>
         <w:t xml:space="preserve"> </w:t>
       </w:r>
@@ -3304,18 +3411,11 @@
         <w:pStyle w:val="Responsestyle"/>
       </w:pPr>
       <w:r>
-        <w:t>“</w:t>
-      </w:r>
-      <w:proofErr w:type="spellStart"/>
-      <w:proofErr w:type="gramStart"/>
-      <w:r>
-        <w:t>lr</w:t>
+        <w:t>“lr</w:t>
       </w:r>
       <w:r>
         <w:t>relay</w:t>
       </w:r>
-      <w:proofErr w:type="spellEnd"/>
-      <w:proofErr w:type="gramEnd"/>
       <w:r>
         <w:t xml:space="preserve"> </w:t>
       </w:r>
@@ -3342,18 +3442,11 @@
         <w:pStyle w:val="Responsestyle"/>
       </w:pPr>
       <w:r>
-        <w:t>“</w:t>
-      </w:r>
-      <w:proofErr w:type="spellStart"/>
-      <w:proofErr w:type="gramStart"/>
-      <w:r>
-        <w:t>lr</w:t>
+        <w:t>“lr</w:t>
       </w:r>
       <w:r>
         <w:t>relay</w:t>
       </w:r>
-      <w:proofErr w:type="spellEnd"/>
-      <w:proofErr w:type="gramEnd"/>
       <w:r>
         <w:t xml:space="preserve"> </w:t>
       </w:r>
@@ -3424,28 +3517,20 @@
       <w:pPr>
         <w:pStyle w:val="2"/>
       </w:pPr>
-      <w:bookmarkStart w:id="29" w:name="_Toc191468678"/>
-      <w:bookmarkStart w:id="30" w:name="_Toc182482147"/>
+      <w:bookmarkStart w:id="34" w:name="_Toc206078248"/>
+      <w:bookmarkStart w:id="35" w:name="_Toc182482147"/>
       <w:r>
         <w:lastRenderedPageBreak/>
         <w:t>Request to set lamp state</w:t>
       </w:r>
-      <w:bookmarkEnd w:id="29"/>
+      <w:bookmarkEnd w:id="34"/>
     </w:p>
     <w:p>
       <w:pPr>
         <w:pStyle w:val="Requeststyle"/>
       </w:pPr>
       <w:r>
-        <w:t>“</w:t>
-      </w:r>
-      <w:proofErr w:type="spellStart"/>
-      <w:r>
-        <w:t>lslamp</w:t>
-      </w:r>
-      <w:proofErr w:type="spellEnd"/>
-      <w:r>
-        <w:t xml:space="preserve"> </w:t>
+        <w:t xml:space="preserve">“lslamp </w:t>
       </w:r>
       <w:r>
         <w:t>comm</w:t>
@@ -3464,17 +3549,7 @@
         <w:pStyle w:val="Responsestyle"/>
       </w:pPr>
       <w:r>
-        <w:t>“</w:t>
-      </w:r>
-      <w:proofErr w:type="spellStart"/>
-      <w:proofErr w:type="gramStart"/>
-      <w:r>
-        <w:t>lrlamp</w:t>
-      </w:r>
-      <w:proofErr w:type="spellEnd"/>
-      <w:proofErr w:type="gramEnd"/>
-      <w:r>
-        <w:t xml:space="preserve"> </w:t>
+        <w:t xml:space="preserve">“lrlamp </w:t>
       </w:r>
       <w:r>
         <w:t>comm</w:t>
@@ -3493,17 +3568,7 @@
         <w:pStyle w:val="Responsestyle"/>
       </w:pPr>
       <w:r>
-        <w:t>“</w:t>
-      </w:r>
-      <w:proofErr w:type="spellStart"/>
-      <w:proofErr w:type="gramStart"/>
-      <w:r>
-        <w:t>lrlamp</w:t>
-      </w:r>
-      <w:proofErr w:type="spellEnd"/>
-      <w:proofErr w:type="gramEnd"/>
-      <w:r>
-        <w:t xml:space="preserve"> </w:t>
+        <w:t xml:space="preserve">“lrlamp </w:t>
       </w:r>
       <w:r>
         <w:t>comm</w:t>
@@ -3561,27 +3626,19 @@
       <w:pPr>
         <w:pStyle w:val="2"/>
       </w:pPr>
-      <w:bookmarkStart w:id="31" w:name="_Toc191468679"/>
-      <w:bookmarkEnd w:id="30"/>
+      <w:bookmarkStart w:id="36" w:name="_Toc206078249"/>
+      <w:bookmarkEnd w:id="35"/>
       <w:r>
         <w:t>Request to set laser control type</w:t>
       </w:r>
-      <w:bookmarkEnd w:id="31"/>
+      <w:bookmarkEnd w:id="36"/>
     </w:p>
     <w:p>
       <w:pPr>
         <w:pStyle w:val="Requeststyle"/>
       </w:pPr>
       <w:r>
-        <w:t>“</w:t>
-      </w:r>
-      <w:proofErr w:type="spellStart"/>
-      <w:r>
-        <w:t>lslaser</w:t>
-      </w:r>
-      <w:proofErr w:type="spellEnd"/>
-      <w:r>
-        <w:t xml:space="preserve"> </w:t>
+        <w:t xml:space="preserve">“lslaser </w:t>
       </w:r>
       <w:r>
         <w:t>comm</w:t>
@@ -3600,17 +3657,7 @@
         <w:pStyle w:val="Responsestyle"/>
       </w:pPr>
       <w:r>
-        <w:t>“</w:t>
-      </w:r>
-      <w:proofErr w:type="spellStart"/>
-      <w:proofErr w:type="gramStart"/>
-      <w:r>
-        <w:t>lrlaser</w:t>
-      </w:r>
-      <w:proofErr w:type="spellEnd"/>
-      <w:proofErr w:type="gramEnd"/>
-      <w:r>
-        <w:t xml:space="preserve"> </w:t>
+        <w:t xml:space="preserve">“lrlaser </w:t>
       </w:r>
       <w:r>
         <w:t>comm</w:t>
@@ -3629,17 +3676,7 @@
         <w:pStyle w:val="Responsestyle"/>
       </w:pPr>
       <w:r>
-        <w:t>“</w:t>
-      </w:r>
-      <w:proofErr w:type="spellStart"/>
-      <w:proofErr w:type="gramStart"/>
-      <w:r>
-        <w:t>lrlaser</w:t>
-      </w:r>
-      <w:proofErr w:type="spellEnd"/>
-      <w:proofErr w:type="gramEnd"/>
-      <w:r>
-        <w:t xml:space="preserve"> </w:t>
+        <w:t xml:space="preserve">“lrlaser </w:t>
       </w:r>
       <w:r>
         <w:t>comm</w:t>
@@ -3674,15 +3711,7 @@
         </w:numPr>
       </w:pPr>
       <w:r>
-        <w:t xml:space="preserve">&lt;value&gt; - laser control type, (int) 0 – scan head, 1 – </w:t>
-      </w:r>
-      <w:proofErr w:type="spellStart"/>
-      <w:r>
-        <w:t>acs</w:t>
-      </w:r>
-      <w:proofErr w:type="spellEnd"/>
-      <w:r>
-        <w:t xml:space="preserve"> LCI</w:t>
+        <w:t>&lt;value&gt; - laser control type, (int) 0 – scan head, 1 – acs LCI</w:t>
       </w:r>
     </w:p>
     <w:p/>
@@ -3700,6 +3729,7 @@
       <w:pPr>
         <w:pStyle w:val="2"/>
       </w:pPr>
+      <w:bookmarkStart w:id="37" w:name="_Toc206078250"/>
       <w:r>
         <w:t xml:space="preserve">Request to set </w:t>
       </w:r>
@@ -3709,50 +3739,38 @@
       <w:r>
         <w:t xml:space="preserve"> state</w:t>
       </w:r>
+      <w:bookmarkEnd w:id="37"/>
     </w:p>
     <w:p>
       <w:pPr>
         <w:pStyle w:val="Requeststyle"/>
       </w:pPr>
       <w:r>
+        <w:t>“lslasstat comm &lt;id&gt; &lt;led_power&gt; &lt;led_emission&gt; &lt;led_error&gt;\r”</w:t>
+      </w:r>
+    </w:p>
+    <w:p>
+      <w:r>
+        <w:t>Response:</w:t>
+      </w:r>
+    </w:p>
+    <w:p>
+      <w:pPr>
+        <w:pStyle w:val="Responsestyle"/>
+      </w:pPr>
+      <w:r>
         <w:t>“</w:t>
       </w:r>
-      <w:proofErr w:type="spellStart"/>
-      <w:r>
-        <w:t>lslasstat</w:t>
-      </w:r>
-      <w:proofErr w:type="spellEnd"/>
-      <w:r>
-        <w:t xml:space="preserve"> comm &lt;id&gt; &lt;</w:t>
-      </w:r>
-      <w:proofErr w:type="spellStart"/>
-      <w:r>
-        <w:t>led_power</w:t>
-      </w:r>
-      <w:proofErr w:type="spellEnd"/>
-      <w:r>
-        <w:t>&gt; &lt;</w:t>
-      </w:r>
-      <w:proofErr w:type="spellStart"/>
-      <w:r>
-        <w:t>led_emission</w:t>
-      </w:r>
-      <w:proofErr w:type="spellEnd"/>
-      <w:r>
-        <w:t>&gt; &lt;</w:t>
-      </w:r>
-      <w:proofErr w:type="spellStart"/>
-      <w:r>
-        <w:t>led_error</w:t>
-      </w:r>
-      <w:proofErr w:type="spellEnd"/>
-      <w:r>
-        <w:t>&gt;\r”</w:t>
-      </w:r>
-    </w:p>
-    <w:p>
-      <w:r>
-        <w:t>Response:</w:t>
+      <w:r>
+        <w:t xml:space="preserve">lrlasstat </w:t>
+      </w:r>
+      <w:r>
+        <w:t>comm &lt;id&gt; &lt;led_power&gt; &lt;led_emission&gt; &lt;led_error&gt;\r”</w:t>
+      </w:r>
+    </w:p>
+    <w:p>
+      <w:r>
+        <w:t>ERROR Response:</w:t>
       </w:r>
     </w:p>
     <w:p>
@@ -3762,65 +3780,8 @@
       <w:r>
         <w:t>“</w:t>
       </w:r>
-      <w:proofErr w:type="spellStart"/>
-      <w:proofErr w:type="gramStart"/>
-      <w:r>
-        <w:t>lrlasstat</w:t>
-      </w:r>
-      <w:proofErr w:type="spellEnd"/>
-      <w:proofErr w:type="gramEnd"/>
-      <w:r>
-        <w:t xml:space="preserve"> </w:t>
-      </w:r>
-      <w:r>
-        <w:t>comm &lt;id&gt; &lt;</w:t>
-      </w:r>
-      <w:proofErr w:type="spellStart"/>
-      <w:r>
-        <w:t>led_power</w:t>
-      </w:r>
-      <w:proofErr w:type="spellEnd"/>
-      <w:r>
-        <w:t>&gt; &lt;</w:t>
-      </w:r>
-      <w:proofErr w:type="spellStart"/>
-      <w:r>
-        <w:t>led_emission</w:t>
-      </w:r>
-      <w:proofErr w:type="spellEnd"/>
-      <w:r>
-        <w:t>&gt; &lt;</w:t>
-      </w:r>
-      <w:proofErr w:type="spellStart"/>
-      <w:r>
-        <w:t>led_error</w:t>
-      </w:r>
-      <w:proofErr w:type="spellEnd"/>
-      <w:r>
-        <w:t>&gt;\r”</w:t>
-      </w:r>
-    </w:p>
-    <w:p>
-      <w:r>
-        <w:t>ERROR Response:</w:t>
-      </w:r>
-    </w:p>
-    <w:p>
-      <w:pPr>
-        <w:pStyle w:val="Responsestyle"/>
-      </w:pPr>
-      <w:r>
-        <w:t>“</w:t>
-      </w:r>
-      <w:proofErr w:type="spellStart"/>
-      <w:proofErr w:type="gramStart"/>
-      <w:r>
-        <w:t>lrlasstat</w:t>
-      </w:r>
-      <w:proofErr w:type="spellEnd"/>
-      <w:proofErr w:type="gramEnd"/>
-      <w:r>
-        <w:t xml:space="preserve"> </w:t>
+      <w:r>
+        <w:t xml:space="preserve">lrlasstat </w:t>
       </w:r>
       <w:r>
         <w:t>comm &lt;id&gt; ERR\r”</w:t>
@@ -3852,15 +3813,7 @@
         </w:numPr>
       </w:pPr>
       <w:r>
-        <w:t>&lt;</w:t>
-      </w:r>
-      <w:proofErr w:type="spellStart"/>
-      <w:r>
-        <w:t>led_power</w:t>
-      </w:r>
-      <w:proofErr w:type="spellEnd"/>
-      <w:r>
-        <w:t>&gt; - GREEN led power state, (int) 0 – off, 1 – on</w:t>
+        <w:t>&lt;led_power&gt; - GREEN led power state, (int) 0 – off, 1 – on</w:t>
       </w:r>
     </w:p>
     <w:p>
@@ -3872,15 +3825,7 @@
         </w:numPr>
       </w:pPr>
       <w:r>
-        <w:t>&lt;</w:t>
-      </w:r>
-      <w:proofErr w:type="spellStart"/>
-      <w:r>
-        <w:t>led_emission</w:t>
-      </w:r>
-      <w:proofErr w:type="spellEnd"/>
-      <w:r>
-        <w:t>&gt; - ORANGE led emission state, (int) 0 – off, 1 – on</w:t>
+        <w:t>&lt;led_emission&gt; - ORANGE led emission state, (int) 0 – off, 1 – on</w:t>
       </w:r>
     </w:p>
     <w:p>
@@ -3892,15 +3837,7 @@
         </w:numPr>
       </w:pPr>
       <w:r>
-        <w:t>&lt;</w:t>
-      </w:r>
-      <w:proofErr w:type="spellStart"/>
-      <w:r>
-        <w:t>led_error</w:t>
-      </w:r>
-      <w:proofErr w:type="spellEnd"/>
-      <w:r>
-        <w:t>&gt; - RED led error state, (int) 0 – off, 1 – on</w:t>
+        <w:t>&lt;led_error&gt; - RED led error state, (int) 0 – off, 1 – on</w:t>
       </w:r>
     </w:p>
     <w:p>
@@ -3917,27 +3854,19 @@
       <w:pPr>
         <w:pStyle w:val="2"/>
       </w:pPr>
-      <w:bookmarkStart w:id="32" w:name="_Toc191468680"/>
+      <w:bookmarkStart w:id="38" w:name="_Toc206078251"/>
       <w:r>
         <w:lastRenderedPageBreak/>
         <w:t>Request to set protection state</w:t>
       </w:r>
-      <w:bookmarkEnd w:id="32"/>
+      <w:bookmarkEnd w:id="38"/>
     </w:p>
     <w:p>
       <w:pPr>
         <w:pStyle w:val="Requeststyle"/>
       </w:pPr>
       <w:r>
-        <w:t>“</w:t>
-      </w:r>
-      <w:proofErr w:type="spellStart"/>
-      <w:r>
-        <w:t>lsprot</w:t>
-      </w:r>
-      <w:proofErr w:type="spellEnd"/>
-      <w:r>
-        <w:t xml:space="preserve"> comm &lt;id&gt; &lt;value&gt;\r”</w:t>
+        <w:t>“lsprot comm &lt;id&gt; &lt;value&gt;\r”</w:t>
       </w:r>
     </w:p>
     <w:p>
@@ -3950,17 +3879,7 @@
         <w:pStyle w:val="Responsestyle"/>
       </w:pPr>
       <w:r>
-        <w:t>“</w:t>
-      </w:r>
-      <w:proofErr w:type="spellStart"/>
-      <w:proofErr w:type="gramStart"/>
-      <w:r>
-        <w:t>lrprot</w:t>
-      </w:r>
-      <w:proofErr w:type="spellEnd"/>
-      <w:proofErr w:type="gramEnd"/>
-      <w:r>
-        <w:t xml:space="preserve"> comm &lt;id&gt; &lt;value&gt;\r”</w:t>
+        <w:t>“lrprot comm &lt;id&gt; &lt;value&gt;\r”</w:t>
       </w:r>
     </w:p>
     <w:p>
@@ -3973,17 +3892,7 @@
         <w:pStyle w:val="Responsestyle"/>
       </w:pPr>
       <w:r>
-        <w:t>“</w:t>
-      </w:r>
-      <w:proofErr w:type="spellStart"/>
-      <w:proofErr w:type="gramStart"/>
-      <w:r>
-        <w:t>lrprot</w:t>
-      </w:r>
-      <w:proofErr w:type="spellEnd"/>
-      <w:proofErr w:type="gramEnd"/>
-      <w:r>
-        <w:t xml:space="preserve"> comm &lt;id&gt; ERR\r”</w:t>
+        <w:t>“lrprot comm &lt;id&gt; ERR\r”</w:t>
       </w:r>
     </w:p>
     <w:p>
@@ -4024,51 +3933,18 @@
       <w:pPr>
         <w:pStyle w:val="2"/>
       </w:pPr>
-      <w:r>
-        <w:t xml:space="preserve">Request to set </w:t>
-      </w:r>
-      <w:r>
-        <w:t>out</w:t>
-      </w:r>
-      <w:r>
-        <w:t xml:space="preserve"> state</w:t>
-      </w:r>
+      <w:bookmarkStart w:id="39" w:name="_Toc206078252"/>
+      <w:r>
+        <w:t>Request to set out state</w:t>
+      </w:r>
+      <w:bookmarkEnd w:id="39"/>
     </w:p>
     <w:p>
       <w:pPr>
         <w:pStyle w:val="Requeststyle"/>
       </w:pPr>
       <w:r>
-        <w:t>“</w:t>
-      </w:r>
-      <w:proofErr w:type="spellStart"/>
-      <w:r>
-        <w:t>ls</w:t>
-      </w:r>
-      <w:r>
-        <w:t>out</w:t>
-      </w:r>
-      <w:proofErr w:type="spellEnd"/>
-      <w:r>
-        <w:t xml:space="preserve"> comm &lt;id&gt; &lt;</w:t>
-      </w:r>
-      <w:r>
-        <w:t>out1</w:t>
-      </w:r>
-      <w:r>
-        <w:t>&gt;</w:t>
-      </w:r>
-      <w:r>
-        <w:t xml:space="preserve"> </w:t>
-      </w:r>
-      <w:r>
-        <w:t>&lt;out</w:t>
-      </w:r>
-      <w:r>
-        <w:t>2</w:t>
-      </w:r>
-      <w:r>
-        <w:t>&gt;\r”</w:t>
+        <w:t>“lsout comm &lt;id&gt; &lt;out1&gt; &lt;out2&gt;\r”</w:t>
       </w:r>
     </w:p>
     <w:p>
@@ -4081,44 +3957,7 @@
         <w:pStyle w:val="Responsestyle"/>
       </w:pPr>
       <w:r>
-        <w:t>“</w:t>
-      </w:r>
-      <w:proofErr w:type="spellStart"/>
-      <w:proofErr w:type="gramStart"/>
-      <w:r>
-        <w:t>lr</w:t>
-      </w:r>
-      <w:r>
-        <w:t>out</w:t>
-      </w:r>
-      <w:proofErr w:type="spellEnd"/>
-      <w:proofErr w:type="gramEnd"/>
-      <w:r>
-        <w:t xml:space="preserve"> comm &lt;id&gt; &lt;</w:t>
-      </w:r>
-      <w:r>
-        <w:t>o</w:t>
-      </w:r>
-      <w:r>
-        <w:t>ut</w:t>
-      </w:r>
-      <w:r>
-        <w:t>1</w:t>
-      </w:r>
-      <w:r>
-        <w:t>&gt;</w:t>
-      </w:r>
-      <w:r>
-        <w:t xml:space="preserve"> </w:t>
-      </w:r>
-      <w:r>
-        <w:t>&lt;out</w:t>
-      </w:r>
-      <w:r>
-        <w:t>2</w:t>
-      </w:r>
-      <w:r>
-        <w:t>&gt;\r”</w:t>
+        <w:t>“lrout comm &lt;id&gt; &lt;out1&gt; &lt;out2&gt;\r”</w:t>
       </w:r>
     </w:p>
     <w:p>
@@ -4131,20 +3970,7 @@
         <w:pStyle w:val="Responsestyle"/>
       </w:pPr>
       <w:r>
-        <w:t>“</w:t>
-      </w:r>
-      <w:proofErr w:type="spellStart"/>
-      <w:proofErr w:type="gramStart"/>
-      <w:r>
-        <w:t>lr</w:t>
-      </w:r>
-      <w:r>
-        <w:t>out</w:t>
-      </w:r>
-      <w:proofErr w:type="spellEnd"/>
-      <w:proofErr w:type="gramEnd"/>
-      <w:r>
-        <w:t xml:space="preserve"> comm &lt;id&gt; ERR\r”</w:t>
+        <w:t>“lrout comm &lt;id&gt; ERR\r”</w:t>
       </w:r>
     </w:p>
     <w:p>
@@ -4173,19 +3999,7 @@
         </w:numPr>
       </w:pPr>
       <w:r>
-        <w:t>&lt;</w:t>
-      </w:r>
-      <w:r>
-        <w:t>out1</w:t>
-      </w:r>
-      <w:r>
-        <w:t xml:space="preserve">&gt; - </w:t>
-      </w:r>
-      <w:r>
-        <w:t>out1</w:t>
-      </w:r>
-      <w:r>
-        <w:t xml:space="preserve"> state, (int) 0 – off, 1 – on</w:t>
+        <w:t>&lt;out1&gt; - out1 state, (int) 0 – off, 1 – on</w:t>
       </w:r>
     </w:p>
     <w:p>
@@ -4197,19 +4011,7 @@
         </w:numPr>
       </w:pPr>
       <w:r>
-        <w:t>&lt;out</w:t>
-      </w:r>
-      <w:r>
-        <w:t>2</w:t>
-      </w:r>
-      <w:r>
-        <w:t>&gt; - out</w:t>
-      </w:r>
-      <w:r>
-        <w:t>2</w:t>
-      </w:r>
-      <w:r>
-        <w:t xml:space="preserve"> state, (int) 0 – off, 1 – on</w:t>
+        <w:t>&lt;out2&gt; - out2 state, (int) 0 – off, 1 – on</w:t>
       </w:r>
     </w:p>
     <w:p>
@@ -4228,7 +4030,7 @@
 </file>
 
 <file path=word/numbering.xml><?xml version="1.0" encoding="utf-8"?>
-<w:numbering xmlns:wpc="http://schemas.microsoft.com/office/word/2010/wordprocessingCanvas" xmlns:cx="http://schemas.microsoft.com/office/drawing/2014/chartex" xmlns:cx1="http://schemas.microsoft.com/office/drawing/2015/9/8/chartex" xmlns:cx2="http://schemas.microsoft.com/office/drawing/2015/10/21/chartex" xmlns:cx3="http://schemas.microsoft.com/office/drawing/2016/5/9/chartex" xmlns:cx4="http://schemas.microsoft.com/office/drawing/2016/5/10/chartex" xmlns:cx5="http://schemas.microsoft.com/office/drawing/2016/5/11/chartex" xmlns:cx6="http://schemas.microsoft.com/office/drawing/2016/5/12/chartex" xmlns:cx7="http://schemas.microsoft.com/office/drawing/2016/5/13/chartex" xmlns:cx8="http://schemas.microsoft.com/office/drawing/2016/5/14/chartex" xmlns:mc="http://schemas.openxmlformats.org/markup-compatibility/2006" xmlns:aink="http://schemas.microsoft.com/office/drawing/2016/ink" xmlns:am3d="http://schemas.microsoft.com/office/drawing/2017/model3d" xmlns:o="urn:schemas-microsoft-com:office:office" xmlns:oel="http://schemas.microsoft.com/office/2019/extlst" xmlns:r="http://schemas.openxmlformats.org/officeDocument/2006/relationships" xmlns:m="http://schemas.openxmlformats.org/officeDocument/2006/math" xmlns:v="urn:schemas-microsoft-com:vml" xmlns:wp14="http://schemas.microsoft.com/office/word/2010/wordprocessingDrawing" xmlns:wp="http://schemas.openxmlformats.org/drawingml/2006/wordprocessingDrawing" xmlns:w10="urn:schemas-microsoft-com:office:word" xmlns:w="http://schemas.openxmlformats.org/wordprocessingml/2006/main" xmlns:w14="http://schemas.microsoft.com/office/word/2010/wordml" xmlns:w15="http://schemas.microsoft.com/office/word/2012/wordml" xmlns:w16cex="http://schemas.microsoft.com/office/word/2018/wordml/cex" xmlns:w16cid="http://schemas.microsoft.com/office/word/2016/wordml/cid" xmlns:w16="http://schemas.microsoft.com/office/word/2018/wordml" xmlns:w16du="http://schemas.microsoft.com/office/word/2023/wordml/word16du" xmlns:w16sdtdh="http://schemas.microsoft.com/office/word/2020/wordml/sdtdatahash" xmlns:w16sdtfl="http://schemas.microsoft.com/office/word/2024/wordml/sdtformatlock" xmlns:w16se="http://schemas.microsoft.com/office/word/2015/wordml/symex" xmlns:wpg="http://schemas.microsoft.com/office/word/2010/wordprocessingGroup" xmlns:wpi="http://schemas.microsoft.com/office/word/2010/wordprocessingInk" xmlns:wne="http://schemas.microsoft.com/office/word/2006/wordml" xmlns:wps="http://schemas.microsoft.com/office/word/2010/wordprocessingShape" mc:Ignorable="w14 w15 w16se w16cid w16 w16cex w16sdtdh w16sdtfl w16du wp14">
+<w:numbering xmlns:wpc="http://schemas.microsoft.com/office/word/2010/wordprocessingCanvas" xmlns:cx="http://schemas.microsoft.com/office/drawing/2014/chartex" xmlns:cx1="http://schemas.microsoft.com/office/drawing/2015/9/8/chartex" xmlns:cx2="http://schemas.microsoft.com/office/drawing/2015/10/21/chartex" xmlns:cx3="http://schemas.microsoft.com/office/drawing/2016/5/9/chartex" xmlns:cx4="http://schemas.microsoft.com/office/drawing/2016/5/10/chartex" xmlns:cx5="http://schemas.microsoft.com/office/drawing/2016/5/11/chartex" xmlns:cx6="http://schemas.microsoft.com/office/drawing/2016/5/12/chartex" xmlns:cx7="http://schemas.microsoft.com/office/drawing/2016/5/13/chartex" xmlns:cx8="http://schemas.microsoft.com/office/drawing/2016/5/14/chartex" xmlns:mc="http://schemas.openxmlformats.org/markup-compatibility/2006" xmlns:aink="http://schemas.microsoft.com/office/drawing/2016/ink" xmlns:am3d="http://schemas.microsoft.com/office/drawing/2017/model3d" xmlns:o="urn:schemas-microsoft-com:office:office" xmlns:r="http://schemas.openxmlformats.org/officeDocument/2006/relationships" xmlns:m="http://schemas.openxmlformats.org/officeDocument/2006/math" xmlns:v="urn:schemas-microsoft-com:vml" xmlns:wp14="http://schemas.microsoft.com/office/word/2010/wordprocessingDrawing" xmlns:wp="http://schemas.openxmlformats.org/drawingml/2006/wordprocessingDrawing" xmlns:w10="urn:schemas-microsoft-com:office:word" xmlns:w="http://schemas.openxmlformats.org/wordprocessingml/2006/main" xmlns:w14="http://schemas.microsoft.com/office/word/2010/wordml" xmlns:w15="http://schemas.microsoft.com/office/word/2012/wordml" xmlns:w16cex="http://schemas.microsoft.com/office/word/2018/wordml/cex" xmlns:w16cid="http://schemas.microsoft.com/office/word/2016/wordml/cid" xmlns:w16="http://schemas.microsoft.com/office/word/2018/wordml" xmlns:w16sdtdh="http://schemas.microsoft.com/office/word/2020/wordml/sdtdatahash" xmlns:w16se="http://schemas.microsoft.com/office/word/2015/wordml/symex" xmlns:wpg="http://schemas.microsoft.com/office/word/2010/wordprocessingGroup" xmlns:wpi="http://schemas.microsoft.com/office/word/2010/wordprocessingInk" xmlns:wne="http://schemas.microsoft.com/office/word/2006/wordml" xmlns:wps="http://schemas.microsoft.com/office/word/2010/wordprocessingShape" mc:Ignorable="w14 w15 w16se w16cid w16 w16cex w16sdtdh wp14">
   <w:abstractNum w:abstractNumId="0" w15:restartNumberingAfterBreak="0">
     <w:nsid w:val="048515C5"/>
     <w:multiLevelType w:val="multilevel"/>
@@ -6387,68 +6189,68 @@
       </w:rPr>
     </w:lvl>
   </w:abstractNum>
-  <w:num w:numId="1" w16cid:durableId="1366951779">
+  <w:num w:numId="1">
     <w:abstractNumId w:val="0"/>
   </w:num>
-  <w:num w:numId="2" w16cid:durableId="890844278">
+  <w:num w:numId="2">
     <w:abstractNumId w:val="8"/>
   </w:num>
-  <w:num w:numId="3" w16cid:durableId="423184353">
+  <w:num w:numId="3">
     <w:abstractNumId w:val="1"/>
   </w:num>
-  <w:num w:numId="4" w16cid:durableId="1204517849">
+  <w:num w:numId="4">
     <w:abstractNumId w:val="6"/>
   </w:num>
-  <w:num w:numId="5" w16cid:durableId="1898012614">
+  <w:num w:numId="5">
     <w:abstractNumId w:val="7"/>
   </w:num>
-  <w:num w:numId="6" w16cid:durableId="1771848193">
+  <w:num w:numId="6">
     <w:abstractNumId w:val="9"/>
   </w:num>
-  <w:num w:numId="7" w16cid:durableId="437338463">
+  <w:num w:numId="7">
     <w:abstractNumId w:val="14"/>
   </w:num>
-  <w:num w:numId="8" w16cid:durableId="1929265264">
+  <w:num w:numId="8">
     <w:abstractNumId w:val="16"/>
   </w:num>
-  <w:num w:numId="9" w16cid:durableId="469784139">
+  <w:num w:numId="9">
     <w:abstractNumId w:val="2"/>
   </w:num>
-  <w:num w:numId="10" w16cid:durableId="1338649468">
+  <w:num w:numId="10">
     <w:abstractNumId w:val="3"/>
   </w:num>
-  <w:num w:numId="11" w16cid:durableId="658315429">
+  <w:num w:numId="11">
     <w:abstractNumId w:val="12"/>
   </w:num>
-  <w:num w:numId="12" w16cid:durableId="664434327">
+  <w:num w:numId="12">
     <w:abstractNumId w:val="4"/>
   </w:num>
-  <w:num w:numId="13" w16cid:durableId="1184977579">
+  <w:num w:numId="13">
     <w:abstractNumId w:val="15"/>
   </w:num>
-  <w:num w:numId="14" w16cid:durableId="759907578">
+  <w:num w:numId="14">
     <w:abstractNumId w:val="10"/>
   </w:num>
-  <w:num w:numId="15" w16cid:durableId="1468401563">
+  <w:num w:numId="15">
     <w:abstractNumId w:val="17"/>
   </w:num>
-  <w:num w:numId="16" w16cid:durableId="103691629">
+  <w:num w:numId="16">
     <w:abstractNumId w:val="5"/>
   </w:num>
-  <w:num w:numId="17" w16cid:durableId="956451875">
+  <w:num w:numId="17">
     <w:abstractNumId w:val="11"/>
   </w:num>
-  <w:num w:numId="18" w16cid:durableId="441074931">
+  <w:num w:numId="18">
     <w:abstractNumId w:val="13"/>
   </w:num>
-  <w:num w:numId="19" w16cid:durableId="1856730286">
+  <w:num w:numId="19">
     <w:abstractNumId w:val="18"/>
   </w:num>
 </w:numbering>
 </file>
 
 <file path=word/styles.xml><?xml version="1.0" encoding="utf-8"?>
-<w:styles xmlns:mc="http://schemas.openxmlformats.org/markup-compatibility/2006" xmlns:r="http://schemas.openxmlformats.org/officeDocument/2006/relationships" xmlns:w="http://schemas.openxmlformats.org/wordprocessingml/2006/main" xmlns:w14="http://schemas.microsoft.com/office/word/2010/wordml" xmlns:w15="http://schemas.microsoft.com/office/word/2012/wordml" xmlns:w16cex="http://schemas.microsoft.com/office/word/2018/wordml/cex" xmlns:w16cid="http://schemas.microsoft.com/office/word/2016/wordml/cid" xmlns:w16="http://schemas.microsoft.com/office/word/2018/wordml" xmlns:w16du="http://schemas.microsoft.com/office/word/2023/wordml/word16du" xmlns:w16sdtdh="http://schemas.microsoft.com/office/word/2020/wordml/sdtdatahash" xmlns:w16sdtfl="http://schemas.microsoft.com/office/word/2024/wordml/sdtformatlock" xmlns:w16se="http://schemas.microsoft.com/office/word/2015/wordml/symex" mc:Ignorable="w14 w15 w16se w16cid w16 w16cex w16sdtdh w16sdtfl w16du">
+<w:styles xmlns:mc="http://schemas.openxmlformats.org/markup-compatibility/2006" xmlns:r="http://schemas.openxmlformats.org/officeDocument/2006/relationships" xmlns:w="http://schemas.openxmlformats.org/wordprocessingml/2006/main" xmlns:w14="http://schemas.microsoft.com/office/word/2010/wordml" xmlns:w15="http://schemas.microsoft.com/office/word/2012/wordml" xmlns:w16cex="http://schemas.microsoft.com/office/word/2018/wordml/cex" xmlns:w16cid="http://schemas.microsoft.com/office/word/2016/wordml/cid" xmlns:w16="http://schemas.microsoft.com/office/word/2018/wordml" xmlns:w16sdtdh="http://schemas.microsoft.com/office/word/2020/wordml/sdtdatahash" xmlns:w16se="http://schemas.microsoft.com/office/word/2015/wordml/symex" mc:Ignorable="w14 w15 w16se w16cid w16 w16cex w16sdtdh">
   <w:docDefaults>
     <w:rPrDefault>
       <w:rPr>

</xml_diff>